<commit_message>
komentáře v textu BP
</commit_message>
<xml_diff>
--- a/Bakalářka Máchová 1.0.docx
+++ b/Bakalářka Máchová 1.0.docx
@@ -1,6 +1,6 @@
 
 <file path=word/document.xml><?xml version="1.0" encoding="utf-8"?>
-<w:document xmlns:ve="http://schemas.openxmlformats.org/markup-compatibility/2006" xmlns:o="urn:schemas-microsoft-com:office:office" xmlns:r="http://schemas.openxmlformats.org/officeDocument/2006/relationships" xmlns:m="http://schemas.openxmlformats.org/officeDocument/2006/math" xmlns:v="urn:schemas-microsoft-com:vml" xmlns:wp="http://schemas.openxmlformats.org/drawingml/2006/wordprocessingDrawing" xmlns:w10="urn:schemas-microsoft-com:office:word" xmlns:w="http://schemas.openxmlformats.org/wordprocessingml/2006/main" xmlns:wne="http://schemas.microsoft.com/office/word/2006/wordml">
+<w:document xmlns:wpc="http://schemas.microsoft.com/office/word/2010/wordprocessingCanvas" xmlns:mc="http://schemas.openxmlformats.org/markup-compatibility/2006" xmlns:o="urn:schemas-microsoft-com:office:office" xmlns:r="http://schemas.openxmlformats.org/officeDocument/2006/relationships" xmlns:m="http://schemas.openxmlformats.org/officeDocument/2006/math" xmlns:v="urn:schemas-microsoft-com:vml" xmlns:wp14="http://schemas.microsoft.com/office/word/2010/wordprocessingDrawing" xmlns:wp="http://schemas.openxmlformats.org/drawingml/2006/wordprocessingDrawing" xmlns:w10="urn:schemas-microsoft-com:office:word" xmlns:w="http://schemas.openxmlformats.org/wordprocessingml/2006/main" xmlns:w14="http://schemas.microsoft.com/office/word/2010/wordml" xmlns:w15="http://schemas.microsoft.com/office/word/2012/wordml" xmlns:wpg="http://schemas.microsoft.com/office/word/2010/wordprocessingGroup" xmlns:wpi="http://schemas.microsoft.com/office/word/2010/wordprocessingInk" xmlns:wne="http://schemas.microsoft.com/office/word/2006/wordml" xmlns:wps="http://schemas.microsoft.com/office/word/2010/wordprocessingShape" mc:Ignorable="w14 w15 wp14">
   <w:body>
     <w:p>
       <w:pPr>
@@ -129,7 +129,7 @@
           <w:insideH w:val="none" w:sz="0" w:space="0" w:color="auto"/>
           <w:insideV w:val="none" w:sz="0" w:space="0" w:color="auto"/>
         </w:tblBorders>
-        <w:tblLook w:val="04A0"/>
+        <w:tblLook w:val="04A0" w:firstRow="1" w:lastRow="0" w:firstColumn="1" w:lastColumn="0" w:noHBand="0" w:noVBand="1"/>
       </w:tblPr>
       <w:tblGrid>
         <w:gridCol w:w="5206"/>
@@ -691,6 +691,7 @@
           <w:docPartUnique/>
         </w:docPartObj>
       </w:sdtPr>
+      <w:sdtEndPr/>
       <w:sdtContent>
         <w:p>
           <w:pPr>
@@ -2855,7 +2856,23 @@
         <w:rPr>
           <w:rFonts w:eastAsiaTheme="majorEastAsia"/>
         </w:rPr>
-        <w:t xml:space="preserve"> moli </w:t>
+        <w:t xml:space="preserve"> mo</w:t>
+      </w:r>
+      <w:ins w:id="1" w:author="FranCesko" w:date="2021-04-27T08:26:00Z">
+        <w:r>
+          <w:rPr>
+            <w:rFonts w:eastAsiaTheme="majorEastAsia"/>
+          </w:rPr>
+          <w:t>h</w:t>
+        </w:r>
+      </w:ins>
+      <w:bookmarkStart w:id="2" w:name="_GoBack"/>
+      <w:bookmarkEnd w:id="2"/>
+      <w:r>
+        <w:rPr>
+          <w:rFonts w:eastAsiaTheme="majorEastAsia"/>
+        </w:rPr>
+        <w:t xml:space="preserve">li </w:t>
       </w:r>
       <w:r>
         <w:rPr>
@@ -2997,7 +3014,7 @@
           <w:rStyle w:val="Znakapoznpodarou"/>
           <w:rFonts w:eastAsiaTheme="majorEastAsia"/>
         </w:rPr>
-        <w:footnoteReference w:id="2"/>
+        <w:footnoteReference w:id="1"/>
       </w:r>
       <w:r>
         <w:rPr>
@@ -3274,15 +3291,39 @@
           <w:bCs/>
           <w:shd w:val="clear" w:color="auto" w:fill="FFFFFF"/>
         </w:rPr>
-        <w:t>v něj důvěru, že vás nepodvede. V</w:t>
-      </w:r>
-      <w:r>
-        <w:rPr>
-          <w:rFonts w:cs="Arial"/>
-          <w:bCs/>
-          <w:shd w:val="clear" w:color="auto" w:fill="FFFFFF"/>
-        </w:rPr>
-        <w:t>sadím se, že si představíte tvář člena své rodiny anebo svého nejbližšího společníka.</w:t>
+        <w:t xml:space="preserve">v něj důvěru, že vás nepodvede. </w:t>
+      </w:r>
+      <w:commentRangeStart w:id="3"/>
+      <w:r>
+        <w:rPr>
+          <w:rFonts w:cs="Arial"/>
+          <w:bCs/>
+          <w:shd w:val="clear" w:color="auto" w:fill="FFFFFF"/>
+        </w:rPr>
+        <w:t>V</w:t>
+      </w:r>
+      <w:r>
+        <w:rPr>
+          <w:rFonts w:cs="Arial"/>
+          <w:bCs/>
+          <w:shd w:val="clear" w:color="auto" w:fill="FFFFFF"/>
+        </w:rPr>
+        <w:t xml:space="preserve">sadím se, že si </w:t>
+      </w:r>
+      <w:commentRangeEnd w:id="3"/>
+      <w:r>
+        <w:rPr>
+          <w:rStyle w:val="Odkaznakoment"/>
+        </w:rPr>
+        <w:commentReference w:id="3"/>
+      </w:r>
+      <w:r>
+        <w:rPr>
+          <w:rFonts w:cs="Arial"/>
+          <w:bCs/>
+          <w:shd w:val="clear" w:color="auto" w:fill="FFFFFF"/>
+        </w:rPr>
+        <w:t>představíte tvář člena své rodiny anebo svého nejbližšího společníka.</w:t>
       </w:r>
       <w:r>
         <w:rPr>
@@ -3664,7 +3705,7 @@
           <w:b/>
         </w:rPr>
       </w:pPr>
-      <w:bookmarkStart w:id="1" w:name="_Toc70108448"/>
+      <w:bookmarkStart w:id="4" w:name="_Toc70108448"/>
       <w:r>
         <w:rPr>
           <w:rStyle w:val="Siln"/>
@@ -3687,7 +3728,7 @@
         </w:rPr>
         <w:t>Teorie her</w:t>
       </w:r>
-      <w:bookmarkEnd w:id="1"/>
+      <w:bookmarkEnd w:id="4"/>
     </w:p>
     <w:p>
       <w:pPr>
@@ -4279,11 +4320,11 @@
         <w:pStyle w:val="Nadpis2"/>
         <w:spacing w:after="240" w:line="360" w:lineRule="auto"/>
       </w:pPr>
-      <w:bookmarkStart w:id="2" w:name="_Toc70108449"/>
+      <w:bookmarkStart w:id="5" w:name="_Toc70108449"/>
       <w:r>
         <w:t>2.1 Klasifikace her</w:t>
       </w:r>
-      <w:bookmarkEnd w:id="2"/>
+      <w:bookmarkEnd w:id="5"/>
     </w:p>
     <w:p>
       <w:pPr>
@@ -5958,7 +5999,7 @@
       <w:r>
         <w:t xml:space="preserve"> </w:t>
       </w:r>
-      <w:bookmarkStart w:id="3" w:name="_Toc70108450"/>
+      <w:bookmarkStart w:id="6" w:name="_Toc70108450"/>
       <w:r>
         <w:rPr>
           <w:rStyle w:val="Siln"/>
@@ -5983,7 +6024,7 @@
         </w:rPr>
         <w:t xml:space="preserve"> equilibrium</w:t>
       </w:r>
-      <w:bookmarkEnd w:id="3"/>
+      <w:bookmarkEnd w:id="6"/>
       <w:r>
         <w:rPr>
           <w:rStyle w:val="Siln"/>
@@ -6560,7 +6601,7 @@
           <w:b/>
         </w:rPr>
       </w:pPr>
-      <w:bookmarkStart w:id="4" w:name="_Toc70108451"/>
+      <w:bookmarkStart w:id="7" w:name="_Toc70108451"/>
       <w:r>
         <w:rPr>
           <w:rStyle w:val="Siln"/>
@@ -6589,7 +6630,7 @@
         </w:rPr>
         <w:t>Vězňovo dilema</w:t>
       </w:r>
-      <w:bookmarkEnd w:id="4"/>
+      <w:bookmarkEnd w:id="7"/>
     </w:p>
     <w:p>
       <w:pPr>
@@ -7393,7 +7434,7 @@
           <w:szCs w:val="24"/>
         </w:rPr>
       </w:pPr>
-      <w:bookmarkStart w:id="5" w:name="_Toc69926888"/>
+      <w:bookmarkStart w:id="8" w:name="_Toc69926888"/>
       <w:r>
         <w:rPr>
           <w:color w:val="auto"/>
@@ -7452,7 +7493,7 @@
         </w:rPr>
         <w:t>. Modelové řešení vězňova dilema</w:t>
       </w:r>
-      <w:bookmarkEnd w:id="5"/>
+      <w:bookmarkEnd w:id="8"/>
     </w:p>
     <w:tbl>
       <w:tblPr>
@@ -7462,7 +7503,7 @@
           <w:left w:w="70" w:type="dxa"/>
           <w:right w:w="70" w:type="dxa"/>
         </w:tblCellMar>
-        <w:tblLook w:val="04A0"/>
+        <w:tblLook w:val="04A0" w:firstRow="1" w:lastRow="0" w:firstColumn="1" w:lastColumn="0" w:noHBand="0" w:noVBand="1"/>
       </w:tblPr>
       <w:tblGrid>
         <w:gridCol w:w="1148"/>
@@ -8235,7 +8276,7 @@
           <w:bCs/>
         </w:rPr>
       </w:pPr>
-      <w:bookmarkStart w:id="6" w:name="_Toc70108452"/>
+      <w:bookmarkStart w:id="9" w:name="_Toc70108452"/>
       <w:r>
         <w:rPr>
           <w:rStyle w:val="Siln"/>
@@ -8268,7 +8309,7 @@
         </w:rPr>
         <w:t xml:space="preserve"> kooperace</w:t>
       </w:r>
-      <w:bookmarkEnd w:id="6"/>
+      <w:bookmarkEnd w:id="9"/>
     </w:p>
     <w:p>
       <w:pPr>
@@ -8796,11 +8837,11 @@
         <w:pStyle w:val="Nadpis2"/>
         <w:spacing w:after="240" w:line="360" w:lineRule="auto"/>
       </w:pPr>
-      <w:bookmarkStart w:id="7" w:name="_Toc70108453"/>
+      <w:bookmarkStart w:id="10" w:name="_Toc70108453"/>
       <w:r>
         <w:t>3.1 Aliance</w:t>
       </w:r>
-      <w:bookmarkEnd w:id="7"/>
+      <w:bookmarkEnd w:id="10"/>
     </w:p>
     <w:p>
       <w:pPr>
@@ -9097,7 +9138,7 @@
       <w:pPr>
         <w:pStyle w:val="Nadpis1"/>
       </w:pPr>
-      <w:bookmarkStart w:id="8" w:name="_Toc70108454"/>
+      <w:bookmarkStart w:id="11" w:name="_Toc70108454"/>
       <w:r>
         <w:t>4</w:t>
       </w:r>
@@ -9107,7 +9148,7 @@
       <w:r>
         <w:t>Tragedy of the commons</w:t>
       </w:r>
-      <w:bookmarkEnd w:id="8"/>
+      <w:bookmarkEnd w:id="11"/>
     </w:p>
     <w:p>
       <w:pPr>
@@ -9611,11 +9652,11 @@
         <w:pStyle w:val="Nadpis2"/>
         <w:spacing w:after="240" w:line="360" w:lineRule="auto"/>
       </w:pPr>
-      <w:bookmarkStart w:id="9" w:name="_Toc70108455"/>
+      <w:bookmarkStart w:id="12" w:name="_Toc70108455"/>
       <w:r>
         <w:t>4.1 Sociální past</w:t>
       </w:r>
-      <w:bookmarkEnd w:id="9"/>
+      <w:bookmarkEnd w:id="12"/>
     </w:p>
     <w:p>
       <w:pPr>
@@ -9918,7 +9959,7 @@
         <w:pStyle w:val="Nadpis1"/>
         <w:spacing w:after="240"/>
       </w:pPr>
-      <w:bookmarkStart w:id="10" w:name="_Toc70108456"/>
+      <w:bookmarkStart w:id="13" w:name="_Toc70108456"/>
       <w:r>
         <w:t>5</w:t>
       </w:r>
@@ -9928,7 +9969,7 @@
       <w:r>
         <w:t>Sociální dilema</w:t>
       </w:r>
-      <w:bookmarkEnd w:id="10"/>
+      <w:bookmarkEnd w:id="13"/>
       <w:r>
         <w:t>        </w:t>
       </w:r>
@@ -10353,11 +10394,11 @@
         <w:pStyle w:val="Nadpis2"/>
         <w:spacing w:after="240"/>
       </w:pPr>
-      <w:bookmarkStart w:id="11" w:name="_Toc70108457"/>
+      <w:bookmarkStart w:id="14" w:name="_Toc70108457"/>
       <w:r>
         <w:t>5.1 Public goods game</w:t>
       </w:r>
-      <w:bookmarkEnd w:id="11"/>
+      <w:bookmarkEnd w:id="14"/>
       <w:r>
         <w:t>                                                                    </w:t>
       </w:r>
@@ -10704,7 +10745,7 @@
         <w:pStyle w:val="Nadpis3"/>
         <w:spacing w:after="240" w:line="360" w:lineRule="auto"/>
       </w:pPr>
-      <w:bookmarkStart w:id="12" w:name="_Toc70108458"/>
+      <w:bookmarkStart w:id="15" w:name="_Toc70108458"/>
       <w:r>
         <w:t xml:space="preserve">5.1.1 Poznatky z </w:t>
       </w:r>
@@ -10714,7 +10755,7 @@
       <w:r>
         <w:t>ublic goods game</w:t>
       </w:r>
-      <w:bookmarkEnd w:id="12"/>
+      <w:bookmarkEnd w:id="15"/>
       <w:r>
         <w:t xml:space="preserve">      </w:t>
       </w:r>
@@ -11830,7 +11871,7 @@
         </w:tabs>
         <w:spacing w:after="240"/>
       </w:pPr>
-      <w:bookmarkStart w:id="13" w:name="_Toc70108459"/>
+      <w:bookmarkStart w:id="16" w:name="_Toc70108459"/>
       <w:r>
         <w:t>6</w:t>
       </w:r>
@@ -11849,7 +11890,7 @@
       <w:r>
         <w:t>veřejného dobra</w:t>
       </w:r>
-      <w:bookmarkEnd w:id="13"/>
+      <w:bookmarkEnd w:id="16"/>
       <w:r>
         <w:t xml:space="preserve"> </w:t>
       </w:r>
@@ -12699,7 +12740,7 @@
         <w:rPr>
           <w:rStyle w:val="Znakapoznpodarou"/>
         </w:rPr>
-        <w:footnoteReference w:id="3"/>
+        <w:footnoteReference w:id="2"/>
       </w:r>
       <w:r>
         <w:t xml:space="preserve">. </w:t>
@@ -12768,14 +12809,14 @@
         <w:pStyle w:val="Nadpis2"/>
         <w:spacing w:after="240"/>
       </w:pPr>
-      <w:bookmarkStart w:id="14" w:name="_Toc70108460"/>
+      <w:bookmarkStart w:id="17" w:name="_Toc70108460"/>
       <w:r>
         <w:t xml:space="preserve">6.1 </w:t>
       </w:r>
       <w:r>
         <w:t>Hypotézy</w:t>
       </w:r>
-      <w:bookmarkEnd w:id="14"/>
+      <w:bookmarkEnd w:id="17"/>
     </w:p>
     <w:p>
       <w:pPr>
@@ -13213,7 +13254,7 @@
         <w:pStyle w:val="Nadpis2"/>
         <w:spacing w:after="240"/>
       </w:pPr>
-      <w:bookmarkStart w:id="15" w:name="_Toc70108461"/>
+      <w:bookmarkStart w:id="18" w:name="_Toc70108461"/>
       <w:r>
         <w:t>6.2</w:t>
       </w:r>
@@ -13223,7 +13264,7 @@
       <w:r>
         <w:t>Experiment</w:t>
       </w:r>
-      <w:bookmarkEnd w:id="15"/>
+      <w:bookmarkEnd w:id="18"/>
     </w:p>
     <w:p>
       <w:pPr>
@@ -13409,7 +13450,7 @@
         <w:rPr>
           <w:rStyle w:val="Znakapoznpodarou"/>
         </w:rPr>
-        <w:footnoteReference w:id="4"/>
+        <w:footnoteReference w:id="3"/>
       </w:r>
       <w:r>
         <w:t xml:space="preserve"> s otázkami</w:t>
@@ -13441,11 +13482,11 @@
         <w:pStyle w:val="Nadpis3"/>
         <w:spacing w:after="240"/>
       </w:pPr>
-      <w:bookmarkStart w:id="16" w:name="_Toc70108462"/>
+      <w:bookmarkStart w:id="19" w:name="_Toc70108462"/>
       <w:r>
         <w:t>6.2.1 Vzorek uchazečů</w:t>
       </w:r>
-      <w:bookmarkEnd w:id="16"/>
+      <w:bookmarkEnd w:id="19"/>
     </w:p>
     <w:p>
       <w:pPr>
@@ -13531,7 +13572,7 @@
         <w:pStyle w:val="Nadpis3"/>
         <w:spacing w:after="240"/>
       </w:pPr>
-      <w:bookmarkStart w:id="17" w:name="_Toc70108463"/>
+      <w:bookmarkStart w:id="20" w:name="_Toc70108463"/>
       <w:r>
         <w:t>6.2.2</w:t>
       </w:r>
@@ -13541,7 +13582,7 @@
       <w:r>
         <w:t>Metodologie</w:t>
       </w:r>
-      <w:bookmarkEnd w:id="17"/>
+      <w:bookmarkEnd w:id="20"/>
     </w:p>
     <w:p>
       <w:pPr>
@@ -13714,7 +13755,7 @@
         <w:pStyle w:val="Nadpis1"/>
         <w:spacing w:after="240"/>
       </w:pPr>
-      <w:bookmarkStart w:id="18" w:name="_Toc70108464"/>
+      <w:bookmarkStart w:id="21" w:name="_Toc70108464"/>
       <w:r>
         <w:t>7</w:t>
       </w:r>
@@ -13724,7 +13765,7 @@
       <w:r>
         <w:t>Výsledky výzkumu</w:t>
       </w:r>
-      <w:bookmarkEnd w:id="18"/>
+      <w:bookmarkEnd w:id="21"/>
     </w:p>
     <w:p>
       <w:pPr>
@@ -13743,12 +13784,12 @@
       <w:pPr>
         <w:pStyle w:val="Nadpis3"/>
       </w:pPr>
-      <w:bookmarkStart w:id="19" w:name="_Toc70108465"/>
+      <w:bookmarkStart w:id="22" w:name="_Toc70108465"/>
       <w:r>
         <w:lastRenderedPageBreak/>
         <w:t>7.1 Černí pasažéři</w:t>
       </w:r>
-      <w:bookmarkEnd w:id="19"/>
+      <w:bookmarkEnd w:id="22"/>
     </w:p>
     <w:p/>
     <w:p>
@@ -13776,7 +13817,7 @@
       <w:pPr>
         <w:pStyle w:val="Nadpis1"/>
       </w:pPr>
-      <w:bookmarkStart w:id="20" w:name="_Toc70108466"/>
+      <w:bookmarkStart w:id="23" w:name="_Toc70108466"/>
       <w:r>
         <w:lastRenderedPageBreak/>
         <w:t>8</w:t>
@@ -13787,7 +13828,7 @@
       <w:r>
         <w:t>Závěr</w:t>
       </w:r>
-      <w:bookmarkEnd w:id="20"/>
+      <w:bookmarkEnd w:id="23"/>
     </w:p>
     <w:p/>
     <w:p>
@@ -13837,7 +13878,7 @@
           <w:szCs w:val="28"/>
         </w:rPr>
       </w:pPr>
-      <w:bookmarkStart w:id="21" w:name="_Toc70108467"/>
+      <w:bookmarkStart w:id="24" w:name="_Toc70108467"/>
       <w:r>
         <w:br w:type="page"/>
       </w:r>
@@ -13851,7 +13892,7 @@
         <w:lastRenderedPageBreak/>
         <w:t>Rejstřík použité literatury</w:t>
       </w:r>
-      <w:bookmarkEnd w:id="21"/>
+      <w:bookmarkEnd w:id="24"/>
     </w:p>
     <w:p>
       <w:pPr>
@@ -15557,11 +15598,11 @@
       <w:pPr>
         <w:pStyle w:val="Nadpis1"/>
       </w:pPr>
-      <w:bookmarkStart w:id="22" w:name="_Toc70108468"/>
+      <w:bookmarkStart w:id="25" w:name="_Toc70108468"/>
       <w:r>
         <w:t>Resume</w:t>
       </w:r>
-      <w:bookmarkEnd w:id="22"/>
+      <w:bookmarkEnd w:id="25"/>
     </w:p>
     <w:p>
       <w:r>
@@ -15630,11 +15671,11 @@
       <w:pPr>
         <w:pStyle w:val="Nadpis1"/>
       </w:pPr>
-      <w:bookmarkStart w:id="23" w:name="_Toc70108469"/>
+      <w:bookmarkStart w:id="26" w:name="_Toc70108469"/>
       <w:r>
         <w:t>Seznam tabulek</w:t>
       </w:r>
-      <w:bookmarkEnd w:id="23"/>
+      <w:bookmarkEnd w:id="26"/>
     </w:p>
     <w:p>
       <w:pPr>
@@ -15745,12 +15786,12 @@
           <w:tab w:val="left" w:pos="2228"/>
         </w:tabs>
       </w:pPr>
-      <w:bookmarkStart w:id="24" w:name="_Toc70108470"/>
+      <w:bookmarkStart w:id="27" w:name="_Toc70108470"/>
       <w:r>
         <w:lastRenderedPageBreak/>
         <w:t>Přílohy</w:t>
       </w:r>
-      <w:bookmarkEnd w:id="24"/>
+      <w:bookmarkEnd w:id="27"/>
       <w:r>
         <w:tab/>
       </w:r>
@@ -15759,21 +15800,21 @@
       <w:pPr>
         <w:pStyle w:val="Nadpis2"/>
       </w:pPr>
-      <w:bookmarkStart w:id="25" w:name="_Toc70108471"/>
+      <w:bookmarkStart w:id="28" w:name="_Toc70108471"/>
       <w:r>
         <w:t>Příloha 1</w:t>
       </w:r>
       <w:r>
         <w:t>: Znění dotazníku</w:t>
       </w:r>
-      <w:bookmarkEnd w:id="25"/>
+      <w:bookmarkEnd w:id="28"/>
       <w:r>
         <w:t xml:space="preserve"> </w:t>
       </w:r>
     </w:p>
     <w:p>
       <w:pPr>
-        <w:pStyle w:val="normal"/>
+        <w:pStyle w:val="Normln1"/>
         <w:spacing w:line="360" w:lineRule="auto"/>
         <w:rPr>
           <w:sz w:val="26"/>
@@ -16185,7 +16226,7 @@
       <w:pPr>
         <w:pStyle w:val="Nadpis2"/>
       </w:pPr>
-      <w:bookmarkStart w:id="26" w:name="_Toc70108472"/>
+      <w:bookmarkStart w:id="29" w:name="_Toc70108472"/>
       <w:r>
         <w:t>Příloha 2</w:t>
       </w:r>
@@ -16195,7 +16236,7 @@
       <w:r>
         <w:t>Pravidla hry</w:t>
       </w:r>
-      <w:bookmarkEnd w:id="26"/>
+      <w:bookmarkEnd w:id="29"/>
     </w:p>
     <w:p>
       <w:pPr>
@@ -16239,7 +16280,7 @@
     </w:p>
     <w:p>
       <w:pPr>
-        <w:pStyle w:val="normal"/>
+        <w:pStyle w:val="Normln1"/>
         <w:spacing w:line="360" w:lineRule="auto"/>
         <w:ind w:firstLine="709"/>
         <w:rPr>
@@ -16266,7 +16307,7 @@
     </w:p>
     <w:p>
       <w:pPr>
-        <w:pStyle w:val="normal"/>
+        <w:pStyle w:val="Normln1"/>
         <w:spacing w:line="360" w:lineRule="auto"/>
         <w:ind w:firstLine="709"/>
         <w:rPr>
@@ -16370,7 +16411,7 @@
     </w:p>
     <w:p>
       <w:pPr>
-        <w:pStyle w:val="normal"/>
+        <w:pStyle w:val="Normln1"/>
         <w:spacing w:line="360" w:lineRule="auto"/>
         <w:ind w:firstLine="709"/>
         <w:rPr>
@@ -16434,7 +16475,7 @@
     </w:p>
     <w:p>
       <w:pPr>
-        <w:pStyle w:val="normal"/>
+        <w:pStyle w:val="Normln1"/>
         <w:spacing w:line="360" w:lineRule="auto"/>
         <w:ind w:firstLine="709"/>
         <w:rPr>
@@ -16817,11 +16858,11 @@
     </w:p>
     <w:p>
       <w:pPr>
-        <w:pStyle w:val="normal"/>
+        <w:pStyle w:val="Normln1"/>
         <w:spacing w:after="240" w:line="360" w:lineRule="auto"/>
         <w:ind w:firstLine="709"/>
         <w:sectPr>
-          <w:footerReference w:type="default" r:id="rId13"/>
+          <w:footerReference w:type="default" r:id="rId15"/>
           <w:pgSz w:w="11906" w:h="16838" w:code="9"/>
           <w:pgMar w:top="1701" w:right="1418" w:bottom="1134" w:left="1418" w:header="851" w:footer="851" w:gutter="567"/>
           <w:pgNumType w:start="1" w:chapSep="emDash"/>
@@ -17007,7 +17048,7 @@
     </w:p>
     <w:p>
       <w:pPr>
-        <w:pStyle w:val="normal"/>
+        <w:pStyle w:val="Normln1"/>
         <w:spacing w:line="360" w:lineRule="auto"/>
         <w:rPr>
           <w:shd w:val="clear" w:color="auto" w:fill="FFFFFF"/>
@@ -17017,13 +17058,12 @@
         <w:rPr>
           <w:shd w:val="clear" w:color="auto" w:fill="FFFFFF"/>
         </w:rPr>
-        <w:lastRenderedPageBreak/>
         <w:t>     Řebříček odměn:</w:t>
       </w:r>
     </w:p>
     <w:p>
       <w:pPr>
-        <w:pStyle w:val="normal"/>
+        <w:pStyle w:val="Normln1"/>
         <w:spacing w:line="360" w:lineRule="auto"/>
         <w:rPr>
           <w:shd w:val="clear" w:color="auto" w:fill="FFFFFF"/>
@@ -17104,7 +17144,7 @@
     </w:p>
     <w:p>
       <w:pPr>
-        <w:pStyle w:val="normal"/>
+        <w:pStyle w:val="Normln1"/>
         <w:spacing w:line="360" w:lineRule="auto"/>
         <w:rPr>
           <w:shd w:val="clear" w:color="auto" w:fill="FFFFFF"/>
@@ -17125,7 +17165,7 @@
     </w:p>
     <w:p>
       <w:pPr>
-        <w:pStyle w:val="normal"/>
+        <w:pStyle w:val="Normln1"/>
         <w:spacing w:line="360" w:lineRule="auto"/>
         <w:rPr>
           <w:shd w:val="clear" w:color="auto" w:fill="FFFFFF"/>
@@ -17375,7 +17415,6 @@
         <w:rPr>
           <w:shd w:val="clear" w:color="auto" w:fill="FFFFFF"/>
         </w:rPr>
-        <w:lastRenderedPageBreak/>
         <w:t>23.     místo- 100 Kč</w:t>
       </w:r>
       <w:r>
@@ -17537,7 +17576,7 @@
     </w:p>
     <w:p>
       <w:pPr>
-        <w:pStyle w:val="normal"/>
+        <w:pStyle w:val="Normln1"/>
         <w:spacing w:line="360" w:lineRule="auto"/>
         <w:rPr>
           <w:shd w:val="clear" w:color="auto" w:fill="FFFFFF"/>
@@ -17750,9 +17789,36 @@
 </w:document>
 </file>
 
+<file path=word/comments.xml><?xml version="1.0" encoding="utf-8"?>
+<w:comments xmlns:wpc="http://schemas.microsoft.com/office/word/2010/wordprocessingCanvas" xmlns:mc="http://schemas.openxmlformats.org/markup-compatibility/2006" xmlns:o="urn:schemas-microsoft-com:office:office" xmlns:r="http://schemas.openxmlformats.org/officeDocument/2006/relationships" xmlns:m="http://schemas.openxmlformats.org/officeDocument/2006/math" xmlns:v="urn:schemas-microsoft-com:vml" xmlns:wp14="http://schemas.microsoft.com/office/word/2010/wordprocessingDrawing" xmlns:wp="http://schemas.openxmlformats.org/drawingml/2006/wordprocessingDrawing" xmlns:w10="urn:schemas-microsoft-com:office:word" xmlns:w="http://schemas.openxmlformats.org/wordprocessingml/2006/main" xmlns:w14="http://schemas.microsoft.com/office/word/2010/wordml" xmlns:w15="http://schemas.microsoft.com/office/word/2012/wordml" xmlns:wpg="http://schemas.microsoft.com/office/word/2010/wordprocessingGroup" xmlns:wpi="http://schemas.microsoft.com/office/word/2010/wordprocessingInk" xmlns:wne="http://schemas.microsoft.com/office/word/2006/wordml" xmlns:wps="http://schemas.microsoft.com/office/word/2010/wordprocessingShape" mc:Ignorable="w14 w15 wp14">
+  <w:comment w:id="3" w:author="FranCesko" w:date="2021-04-27T08:23:00Z" w:initials="F">
+    <w:p>
+      <w:pPr>
+        <w:pStyle w:val="Textkomente"/>
+      </w:pPr>
+      <w:r>
+        <w:rPr>
+          <w:rStyle w:val="Odkaznakoment"/>
+        </w:rPr>
+        <w:annotationRef/>
+      </w:r>
+      <w:r>
+        <w:t xml:space="preserve">Zbytečně to zní jako opsané z americké popularizační knížky… </w:t>
+      </w:r>
+    </w:p>
+  </w:comment>
+</w:comments>
+</file>
+
+<file path=word/commentsExtended.xml><?xml version="1.0" encoding="utf-8"?>
+<w15:commentsEx xmlns:wpc="http://schemas.microsoft.com/office/word/2010/wordprocessingCanvas" xmlns:mc="http://schemas.openxmlformats.org/markup-compatibility/2006" xmlns:o="urn:schemas-microsoft-com:office:office" xmlns:r="http://schemas.openxmlformats.org/officeDocument/2006/relationships" xmlns:m="http://schemas.openxmlformats.org/officeDocument/2006/math" xmlns:v="urn:schemas-microsoft-com:vml" xmlns:wp14="http://schemas.microsoft.com/office/word/2010/wordprocessingDrawing" xmlns:wp="http://schemas.openxmlformats.org/drawingml/2006/wordprocessingDrawing" xmlns:w10="urn:schemas-microsoft-com:office:word" xmlns:w="http://schemas.openxmlformats.org/wordprocessingml/2006/main" xmlns:w14="http://schemas.microsoft.com/office/word/2010/wordml" xmlns:w15="http://schemas.microsoft.com/office/word/2012/wordml" xmlns:wpg="http://schemas.microsoft.com/office/word/2010/wordprocessingGroup" xmlns:wpi="http://schemas.microsoft.com/office/word/2010/wordprocessingInk" xmlns:wne="http://schemas.microsoft.com/office/word/2006/wordml" xmlns:wps="http://schemas.microsoft.com/office/word/2010/wordprocessingShape" mc:Ignorable="w14 w15 wp14">
+  <w15:commentEx w15:paraId="3EFF5A6F" w15:done="0"/>
+</w15:commentsEx>
+</file>
+
 <file path=word/endnotes.xml><?xml version="1.0" encoding="utf-8"?>
-<w:endnotes xmlns:ve="http://schemas.openxmlformats.org/markup-compatibility/2006" xmlns:o="urn:schemas-microsoft-com:office:office" xmlns:r="http://schemas.openxmlformats.org/officeDocument/2006/relationships" xmlns:m="http://schemas.openxmlformats.org/officeDocument/2006/math" xmlns:v="urn:schemas-microsoft-com:vml" xmlns:wp="http://schemas.openxmlformats.org/drawingml/2006/wordprocessingDrawing" xmlns:w10="urn:schemas-microsoft-com:office:word" xmlns:w="http://schemas.openxmlformats.org/wordprocessingml/2006/main" xmlns:wne="http://schemas.microsoft.com/office/word/2006/wordml">
-  <w:endnote w:type="separator" w:id="0">
+<w:endnotes xmlns:wpc="http://schemas.microsoft.com/office/word/2010/wordprocessingCanvas" xmlns:mc="http://schemas.openxmlformats.org/markup-compatibility/2006" xmlns:o="urn:schemas-microsoft-com:office:office" xmlns:r="http://schemas.openxmlformats.org/officeDocument/2006/relationships" xmlns:m="http://schemas.openxmlformats.org/officeDocument/2006/math" xmlns:v="urn:schemas-microsoft-com:vml" xmlns:wp14="http://schemas.microsoft.com/office/word/2010/wordprocessingDrawing" xmlns:wp="http://schemas.openxmlformats.org/drawingml/2006/wordprocessingDrawing" xmlns:w10="urn:schemas-microsoft-com:office:word" xmlns:w="http://schemas.openxmlformats.org/wordprocessingml/2006/main" xmlns:w14="http://schemas.microsoft.com/office/word/2010/wordml" xmlns:w15="http://schemas.microsoft.com/office/word/2012/wordml" xmlns:wpg="http://schemas.microsoft.com/office/word/2010/wordprocessingGroup" xmlns:wpi="http://schemas.microsoft.com/office/word/2010/wordprocessingInk" xmlns:wne="http://schemas.microsoft.com/office/word/2006/wordml" xmlns:wps="http://schemas.microsoft.com/office/word/2010/wordprocessingShape" mc:Ignorable="w14 w15 wp14">
+  <w:endnote w:type="separator" w:id="-1">
     <w:p>
       <w:pPr>
         <w:spacing w:after="0" w:line="240" w:lineRule="auto"/>
@@ -17762,7 +17828,7 @@
       </w:r>
     </w:p>
   </w:endnote>
-  <w:endnote w:type="continuationSeparator" w:id="1">
+  <w:endnote w:type="continuationSeparator" w:id="0">
     <w:p>
       <w:pPr>
         <w:spacing w:after="0" w:line="240" w:lineRule="auto"/>
@@ -17776,7 +17842,7 @@
 </file>
 
 <file path=word/footer1.xml><?xml version="1.0" encoding="utf-8"?>
-<w:ftr xmlns:ve="http://schemas.openxmlformats.org/markup-compatibility/2006" xmlns:o="urn:schemas-microsoft-com:office:office" xmlns:r="http://schemas.openxmlformats.org/officeDocument/2006/relationships" xmlns:m="http://schemas.openxmlformats.org/officeDocument/2006/math" xmlns:v="urn:schemas-microsoft-com:vml" xmlns:wp="http://schemas.openxmlformats.org/drawingml/2006/wordprocessingDrawing" xmlns:w10="urn:schemas-microsoft-com:office:word" xmlns:w="http://schemas.openxmlformats.org/wordprocessingml/2006/main" xmlns:wne="http://schemas.microsoft.com/office/word/2006/wordml">
+<w:ftr xmlns:wpc="http://schemas.microsoft.com/office/word/2010/wordprocessingCanvas" xmlns:mc="http://schemas.openxmlformats.org/markup-compatibility/2006" xmlns:o="urn:schemas-microsoft-com:office:office" xmlns:r="http://schemas.openxmlformats.org/officeDocument/2006/relationships" xmlns:m="http://schemas.openxmlformats.org/officeDocument/2006/math" xmlns:v="urn:schemas-microsoft-com:vml" xmlns:wp14="http://schemas.microsoft.com/office/word/2010/wordprocessingDrawing" xmlns:wp="http://schemas.openxmlformats.org/drawingml/2006/wordprocessingDrawing" xmlns:w10="urn:schemas-microsoft-com:office:word" xmlns:w="http://schemas.openxmlformats.org/wordprocessingml/2006/main" xmlns:w14="http://schemas.microsoft.com/office/word/2010/wordml" xmlns:w15="http://schemas.microsoft.com/office/word/2012/wordml" xmlns:wpg="http://schemas.microsoft.com/office/word/2010/wordprocessingGroup" xmlns:wpi="http://schemas.microsoft.com/office/word/2010/wordprocessingInk" xmlns:wne="http://schemas.microsoft.com/office/word/2006/wordml" xmlns:wps="http://schemas.microsoft.com/office/word/2010/wordprocessingShape" mc:Ignorable="w14 w15 wp14">
   <w:p>
     <w:pPr>
       <w:pStyle w:val="Zpat"/>
@@ -17792,7 +17858,7 @@
 </file>
 
 <file path=word/footer2.xml><?xml version="1.0" encoding="utf-8"?>
-<w:ftr xmlns:ve="http://schemas.openxmlformats.org/markup-compatibility/2006" xmlns:o="urn:schemas-microsoft-com:office:office" xmlns:r="http://schemas.openxmlformats.org/officeDocument/2006/relationships" xmlns:m="http://schemas.openxmlformats.org/officeDocument/2006/math" xmlns:v="urn:schemas-microsoft-com:vml" xmlns:wp="http://schemas.openxmlformats.org/drawingml/2006/wordprocessingDrawing" xmlns:w10="urn:schemas-microsoft-com:office:word" xmlns:w="http://schemas.openxmlformats.org/wordprocessingml/2006/main" xmlns:wne="http://schemas.microsoft.com/office/word/2006/wordml">
+<w:ftr xmlns:wpc="http://schemas.microsoft.com/office/word/2010/wordprocessingCanvas" xmlns:mc="http://schemas.openxmlformats.org/markup-compatibility/2006" xmlns:o="urn:schemas-microsoft-com:office:office" xmlns:r="http://schemas.openxmlformats.org/officeDocument/2006/relationships" xmlns:m="http://schemas.openxmlformats.org/officeDocument/2006/math" xmlns:v="urn:schemas-microsoft-com:vml" xmlns:wp14="http://schemas.microsoft.com/office/word/2010/wordprocessingDrawing" xmlns:wp="http://schemas.openxmlformats.org/drawingml/2006/wordprocessingDrawing" xmlns:w10="urn:schemas-microsoft-com:office:word" xmlns:w="http://schemas.openxmlformats.org/wordprocessingml/2006/main" xmlns:w14="http://schemas.microsoft.com/office/word/2010/wordml" xmlns:w15="http://schemas.microsoft.com/office/word/2012/wordml" xmlns:wpg="http://schemas.microsoft.com/office/word/2010/wordprocessingGroup" xmlns:wpi="http://schemas.microsoft.com/office/word/2010/wordprocessingInk" xmlns:wne="http://schemas.microsoft.com/office/word/2006/wordml" xmlns:wps="http://schemas.microsoft.com/office/word/2010/wordprocessingShape" mc:Ignorable="w14 w15 wp14">
   <w:p>
     <w:pPr>
       <w:pStyle w:val="Zpat"/>
@@ -17809,7 +17875,7 @@
 </file>
 
 <file path=word/footer3.xml><?xml version="1.0" encoding="utf-8"?>
-<w:ftr xmlns:ve="http://schemas.openxmlformats.org/markup-compatibility/2006" xmlns:o="urn:schemas-microsoft-com:office:office" xmlns:r="http://schemas.openxmlformats.org/officeDocument/2006/relationships" xmlns:m="http://schemas.openxmlformats.org/officeDocument/2006/math" xmlns:v="urn:schemas-microsoft-com:vml" xmlns:wp="http://schemas.openxmlformats.org/drawingml/2006/wordprocessingDrawing" xmlns:w10="urn:schemas-microsoft-com:office:word" xmlns:w="http://schemas.openxmlformats.org/wordprocessingml/2006/main" xmlns:wne="http://schemas.microsoft.com/office/word/2006/wordml">
+<w:ftr xmlns:wpc="http://schemas.microsoft.com/office/word/2010/wordprocessingCanvas" xmlns:mc="http://schemas.openxmlformats.org/markup-compatibility/2006" xmlns:o="urn:schemas-microsoft-com:office:office" xmlns:r="http://schemas.openxmlformats.org/officeDocument/2006/relationships" xmlns:m="http://schemas.openxmlformats.org/officeDocument/2006/math" xmlns:v="urn:schemas-microsoft-com:vml" xmlns:wp14="http://schemas.microsoft.com/office/word/2010/wordprocessingDrawing" xmlns:wp="http://schemas.openxmlformats.org/drawingml/2006/wordprocessingDrawing" xmlns:w10="urn:schemas-microsoft-com:office:word" xmlns:w="http://schemas.openxmlformats.org/wordprocessingml/2006/main" xmlns:w14="http://schemas.microsoft.com/office/word/2010/wordml" xmlns:w15="http://schemas.microsoft.com/office/word/2012/wordml" xmlns:wpg="http://schemas.microsoft.com/office/word/2010/wordprocessingGroup" xmlns:wpi="http://schemas.microsoft.com/office/word/2010/wordprocessingInk" xmlns:wne="http://schemas.microsoft.com/office/word/2006/wordml" xmlns:wps="http://schemas.microsoft.com/office/word/2010/wordprocessingShape" mc:Ignorable="w14 w15 wp14">
   <w:sdt>
     <w:sdtPr>
       <w:id w:val="37604001"/>
@@ -17818,20 +17884,43 @@
         <w:docPartUnique/>
       </w:docPartObj>
     </w:sdtPr>
+    <w:sdtEndPr/>
     <w:sdtContent>
       <w:p>
         <w:pPr>
           <w:pStyle w:val="Zpat"/>
           <w:jc w:val="right"/>
         </w:pPr>
-        <w:fldSimple w:instr=" PAGE   \* MERGEFORMAT ">
-          <w:r>
-            <w:rPr>
-              <w:noProof/>
-            </w:rPr>
-            <w:t>4</w:t>
-          </w:r>
-        </w:fldSimple>
+        <w:r>
+          <w:rPr>
+            <w:noProof/>
+          </w:rPr>
+          <w:fldChar w:fldCharType="begin"/>
+        </w:r>
+        <w:r>
+          <w:rPr>
+            <w:noProof/>
+          </w:rPr>
+          <w:instrText xml:space="preserve"> PAGE   \* MERGEFORMAT </w:instrText>
+        </w:r>
+        <w:r>
+          <w:rPr>
+            <w:noProof/>
+          </w:rPr>
+          <w:fldChar w:fldCharType="separate"/>
+        </w:r>
+        <w:r>
+          <w:rPr>
+            <w:noProof/>
+          </w:rPr>
+          <w:t>4</w:t>
+        </w:r>
+        <w:r>
+          <w:rPr>
+            <w:noProof/>
+          </w:rPr>
+          <w:fldChar w:fldCharType="end"/>
+        </w:r>
       </w:p>
     </w:sdtContent>
   </w:sdt>
@@ -17844,20 +17933,42 @@
 </file>
 
 <file path=word/footer4.xml><?xml version="1.0" encoding="utf-8"?>
-<w:ftr xmlns:ve="http://schemas.openxmlformats.org/markup-compatibility/2006" xmlns:o="urn:schemas-microsoft-com:office:office" xmlns:r="http://schemas.openxmlformats.org/officeDocument/2006/relationships" xmlns:m="http://schemas.openxmlformats.org/officeDocument/2006/math" xmlns:v="urn:schemas-microsoft-com:vml" xmlns:wp="http://schemas.openxmlformats.org/drawingml/2006/wordprocessingDrawing" xmlns:w10="urn:schemas-microsoft-com:office:word" xmlns:w="http://schemas.openxmlformats.org/wordprocessingml/2006/main" xmlns:wne="http://schemas.microsoft.com/office/word/2006/wordml">
+<w:ftr xmlns:wpc="http://schemas.microsoft.com/office/word/2010/wordprocessingCanvas" xmlns:mc="http://schemas.openxmlformats.org/markup-compatibility/2006" xmlns:o="urn:schemas-microsoft-com:office:office" xmlns:r="http://schemas.openxmlformats.org/officeDocument/2006/relationships" xmlns:m="http://schemas.openxmlformats.org/officeDocument/2006/math" xmlns:v="urn:schemas-microsoft-com:vml" xmlns:wp14="http://schemas.microsoft.com/office/word/2010/wordprocessingDrawing" xmlns:wp="http://schemas.openxmlformats.org/drawingml/2006/wordprocessingDrawing" xmlns:w10="urn:schemas-microsoft-com:office:word" xmlns:w="http://schemas.openxmlformats.org/wordprocessingml/2006/main" xmlns:w14="http://schemas.microsoft.com/office/word/2010/wordml" xmlns:w15="http://schemas.microsoft.com/office/word/2012/wordml" xmlns:wpg="http://schemas.microsoft.com/office/word/2010/wordprocessingGroup" xmlns:wpi="http://schemas.microsoft.com/office/word/2010/wordprocessingInk" xmlns:wne="http://schemas.microsoft.com/office/word/2006/wordml" xmlns:wps="http://schemas.microsoft.com/office/word/2010/wordprocessingShape" mc:Ignorable="w14 w15 wp14">
   <w:p>
     <w:pPr>
       <w:pStyle w:val="Zpat"/>
       <w:jc w:val="right"/>
     </w:pPr>
-    <w:fldSimple w:instr=" PAGE   \* MERGEFORMAT ">
-      <w:r>
-        <w:rPr>
-          <w:noProof/>
-        </w:rPr>
-        <w:t>38</w:t>
-      </w:r>
-    </w:fldSimple>
+    <w:r>
+      <w:rPr>
+        <w:noProof/>
+      </w:rPr>
+      <w:fldChar w:fldCharType="begin"/>
+    </w:r>
+    <w:r>
+      <w:rPr>
+        <w:noProof/>
+      </w:rPr>
+      <w:instrText xml:space="preserve"> PAGE   \* MERGEFORMAT </w:instrText>
+    </w:r>
+    <w:r>
+      <w:rPr>
+        <w:noProof/>
+      </w:rPr>
+      <w:fldChar w:fldCharType="separate"/>
+    </w:r>
+    <w:r>
+      <w:rPr>
+        <w:noProof/>
+      </w:rPr>
+      <w:t>1</w:t>
+    </w:r>
+    <w:r>
+      <w:rPr>
+        <w:noProof/>
+      </w:rPr>
+      <w:fldChar w:fldCharType="end"/>
+    </w:r>
   </w:p>
   <w:p>
     <w:pPr>
@@ -17869,8 +17980,8 @@
 </file>
 
 <file path=word/footnotes.xml><?xml version="1.0" encoding="utf-8"?>
-<w:footnotes xmlns:ve="http://schemas.openxmlformats.org/markup-compatibility/2006" xmlns:o="urn:schemas-microsoft-com:office:office" xmlns:r="http://schemas.openxmlformats.org/officeDocument/2006/relationships" xmlns:m="http://schemas.openxmlformats.org/officeDocument/2006/math" xmlns:v="urn:schemas-microsoft-com:vml" xmlns:wp="http://schemas.openxmlformats.org/drawingml/2006/wordprocessingDrawing" xmlns:w10="urn:schemas-microsoft-com:office:word" xmlns:w="http://schemas.openxmlformats.org/wordprocessingml/2006/main" xmlns:wne="http://schemas.microsoft.com/office/word/2006/wordml">
-  <w:footnote w:type="separator" w:id="0">
+<w:footnotes xmlns:wpc="http://schemas.microsoft.com/office/word/2010/wordprocessingCanvas" xmlns:mc="http://schemas.openxmlformats.org/markup-compatibility/2006" xmlns:o="urn:schemas-microsoft-com:office:office" xmlns:r="http://schemas.openxmlformats.org/officeDocument/2006/relationships" xmlns:m="http://schemas.openxmlformats.org/officeDocument/2006/math" xmlns:v="urn:schemas-microsoft-com:vml" xmlns:wp14="http://schemas.microsoft.com/office/word/2010/wordprocessingDrawing" xmlns:wp="http://schemas.openxmlformats.org/drawingml/2006/wordprocessingDrawing" xmlns:w10="urn:schemas-microsoft-com:office:word" xmlns:w="http://schemas.openxmlformats.org/wordprocessingml/2006/main" xmlns:w14="http://schemas.microsoft.com/office/word/2010/wordml" xmlns:w15="http://schemas.microsoft.com/office/word/2012/wordml" xmlns:wpg="http://schemas.microsoft.com/office/word/2010/wordprocessingGroup" xmlns:wpi="http://schemas.microsoft.com/office/word/2010/wordprocessingInk" xmlns:wne="http://schemas.microsoft.com/office/word/2006/wordml" xmlns:wps="http://schemas.microsoft.com/office/word/2010/wordprocessingShape" mc:Ignorable="w14 w15 wp14">
+  <w:footnote w:type="separator" w:id="-1">
     <w:p>
       <w:pPr>
         <w:spacing w:after="0" w:line="240" w:lineRule="auto"/>
@@ -17880,7 +17991,7 @@
       </w:r>
     </w:p>
   </w:footnote>
-  <w:footnote w:type="continuationSeparator" w:id="1">
+  <w:footnote w:type="continuationSeparator" w:id="0">
     <w:p>
       <w:pPr>
         <w:spacing w:after="0" w:line="240" w:lineRule="auto"/>
@@ -17888,6 +17999,27 @@
       <w:r>
         <w:continuationSeparator/>
       </w:r>
+    </w:p>
+  </w:footnote>
+  <w:footnote w:id="1">
+    <w:p>
+      <w:pPr>
+        <w:pStyle w:val="Textpoznpodarou"/>
+      </w:pPr>
+      <w:r>
+        <w:rPr>
+          <w:rStyle w:val="Znakapoznpodarou"/>
+        </w:rPr>
+        <w:footnoteRef/>
+      </w:r>
+      <w:r>
+        <w:t xml:space="preserve"> Černý pasažér je osoba s členstvím k sociální skupině. Má tak přístup k jejím statkům a službám (veřejným statkům) bez toho, aby musel cokoliv pro jejich vznik a chod udělat. Černý pasažér dokáže součastně konzumovat výhody a užitek, a zároveň za ně nemusí platit.</w:t>
+      </w:r>
+    </w:p>
+    <w:p>
+      <w:pPr>
+        <w:pStyle w:val="Textpoznpodarou"/>
+      </w:pPr>
     </w:p>
   </w:footnote>
   <w:footnote w:id="2">
@@ -17902,38 +18034,17 @@
         <w:footnoteRef/>
       </w:r>
       <w:r>
-        <w:t xml:space="preserve"> Černý pasažér je osoba s členstvím k sociální skupině. Má tak přístup k jejím statkům a službám (veřejným statkům) bez toho, aby musel cokoliv pro jejich vznik a chod udělat. Černý pasažér dokáže součastně konzumovat výhody a užitek, a zároveň za ně nemusí platit.</w:t>
-      </w:r>
-    </w:p>
-    <w:p>
-      <w:pPr>
-        <w:pStyle w:val="Textpoznpodarou"/>
-      </w:pPr>
+        <w:t xml:space="preserve"> Více informací v přílohách „Příloha 2</w:t>
+      </w:r>
+      <w:r>
+        <w:t>: Pravidla hry</w:t>
+      </w:r>
+      <w:r>
+        <w:t>“</w:t>
+      </w:r>
     </w:p>
   </w:footnote>
   <w:footnote w:id="3">
-    <w:p>
-      <w:pPr>
-        <w:pStyle w:val="Textpoznpodarou"/>
-      </w:pPr>
-      <w:r>
-        <w:rPr>
-          <w:rStyle w:val="Znakapoznpodarou"/>
-        </w:rPr>
-        <w:footnoteRef/>
-      </w:r>
-      <w:r>
-        <w:t xml:space="preserve"> Více informací v přílohách „Příloha 2</w:t>
-      </w:r>
-      <w:r>
-        <w:t>: Pravidla hry</w:t>
-      </w:r>
-      <w:r>
-        <w:t>“</w:t>
-      </w:r>
-    </w:p>
-  </w:footnote>
-  <w:footnote w:id="4">
     <w:p>
       <w:pPr>
         <w:pStyle w:val="Textpoznpodarou"/>
@@ -17962,7 +18073,7 @@
 </file>
 
 <file path=word/header1.xml><?xml version="1.0" encoding="utf-8"?>
-<w:hdr xmlns:ve="http://schemas.openxmlformats.org/markup-compatibility/2006" xmlns:o="urn:schemas-microsoft-com:office:office" xmlns:r="http://schemas.openxmlformats.org/officeDocument/2006/relationships" xmlns:m="http://schemas.openxmlformats.org/officeDocument/2006/math" xmlns:v="urn:schemas-microsoft-com:vml" xmlns:wp="http://schemas.openxmlformats.org/drawingml/2006/wordprocessingDrawing" xmlns:w10="urn:schemas-microsoft-com:office:word" xmlns:w="http://schemas.openxmlformats.org/wordprocessingml/2006/main" xmlns:wne="http://schemas.microsoft.com/office/word/2006/wordml">
+<w:hdr xmlns:wpc="http://schemas.microsoft.com/office/word/2010/wordprocessingCanvas" xmlns:mc="http://schemas.openxmlformats.org/markup-compatibility/2006" xmlns:o="urn:schemas-microsoft-com:office:office" xmlns:r="http://schemas.openxmlformats.org/officeDocument/2006/relationships" xmlns:m="http://schemas.openxmlformats.org/officeDocument/2006/math" xmlns:v="urn:schemas-microsoft-com:vml" xmlns:wp14="http://schemas.microsoft.com/office/word/2010/wordprocessingDrawing" xmlns:wp="http://schemas.openxmlformats.org/drawingml/2006/wordprocessingDrawing" xmlns:w10="urn:schemas-microsoft-com:office:word" xmlns:w="http://schemas.openxmlformats.org/wordprocessingml/2006/main" xmlns:w14="http://schemas.microsoft.com/office/word/2010/wordml" xmlns:w15="http://schemas.microsoft.com/office/word/2012/wordml" xmlns:wpg="http://schemas.microsoft.com/office/word/2010/wordprocessingGroup" xmlns:wpi="http://schemas.microsoft.com/office/word/2010/wordprocessingInk" xmlns:wne="http://schemas.microsoft.com/office/word/2006/wordml" xmlns:wps="http://schemas.microsoft.com/office/word/2010/wordprocessingShape" mc:Ignorable="w14 w15 wp14">
   <w:p>
     <w:pPr>
       <w:pStyle w:val="Zahlavikapitola"/>
@@ -17982,7 +18093,7 @@
 </file>
 
 <file path=word/header2.xml><?xml version="1.0" encoding="utf-8"?>
-<w:hdr xmlns:ve="http://schemas.openxmlformats.org/markup-compatibility/2006" xmlns:o="urn:schemas-microsoft-com:office:office" xmlns:r="http://schemas.openxmlformats.org/officeDocument/2006/relationships" xmlns:m="http://schemas.openxmlformats.org/officeDocument/2006/math" xmlns:v="urn:schemas-microsoft-com:vml" xmlns:wp="http://schemas.openxmlformats.org/drawingml/2006/wordprocessingDrawing" xmlns:w10="urn:schemas-microsoft-com:office:word" xmlns:w="http://schemas.openxmlformats.org/wordprocessingml/2006/main" xmlns:wne="http://schemas.microsoft.com/office/word/2006/wordml">
+<w:hdr xmlns:wpc="http://schemas.microsoft.com/office/word/2010/wordprocessingCanvas" xmlns:mc="http://schemas.openxmlformats.org/markup-compatibility/2006" xmlns:o="urn:schemas-microsoft-com:office:office" xmlns:r="http://schemas.openxmlformats.org/officeDocument/2006/relationships" xmlns:m="http://schemas.openxmlformats.org/officeDocument/2006/math" xmlns:v="urn:schemas-microsoft-com:vml" xmlns:wp14="http://schemas.microsoft.com/office/word/2010/wordprocessingDrawing" xmlns:wp="http://schemas.openxmlformats.org/drawingml/2006/wordprocessingDrawing" xmlns:w10="urn:schemas-microsoft-com:office:word" xmlns:w="http://schemas.openxmlformats.org/wordprocessingml/2006/main" xmlns:w14="http://schemas.microsoft.com/office/word/2010/wordml" xmlns:w15="http://schemas.microsoft.com/office/word/2012/wordml" xmlns:wpg="http://schemas.microsoft.com/office/word/2010/wordprocessingGroup" xmlns:wpi="http://schemas.microsoft.com/office/word/2010/wordprocessingInk" xmlns:wne="http://schemas.microsoft.com/office/word/2006/wordml" xmlns:wps="http://schemas.microsoft.com/office/word/2010/wordprocessingShape" mc:Ignorable="w14 w15 wp14">
   <w:p>
     <w:pPr>
       <w:pStyle w:val="Zhlav"/>
@@ -17993,8 +18104,8 @@
 </file>
 
 <file path=word/numbering.xml><?xml version="1.0" encoding="utf-8"?>
-<w:numbering xmlns:ve="http://schemas.openxmlformats.org/markup-compatibility/2006" xmlns:o="urn:schemas-microsoft-com:office:office" xmlns:r="http://schemas.openxmlformats.org/officeDocument/2006/relationships" xmlns:m="http://schemas.openxmlformats.org/officeDocument/2006/math" xmlns:v="urn:schemas-microsoft-com:vml" xmlns:wp="http://schemas.openxmlformats.org/drawingml/2006/wordprocessingDrawing" xmlns:w10="urn:schemas-microsoft-com:office:word" xmlns:w="http://schemas.openxmlformats.org/wordprocessingml/2006/main" xmlns:wne="http://schemas.microsoft.com/office/word/2006/wordml">
-  <w:abstractNum w:abstractNumId="0">
+<w:numbering xmlns:wpc="http://schemas.microsoft.com/office/word/2010/wordprocessingCanvas" xmlns:mc="http://schemas.openxmlformats.org/markup-compatibility/2006" xmlns:o="urn:schemas-microsoft-com:office:office" xmlns:r="http://schemas.openxmlformats.org/officeDocument/2006/relationships" xmlns:m="http://schemas.openxmlformats.org/officeDocument/2006/math" xmlns:v="urn:schemas-microsoft-com:vml" xmlns:wp14="http://schemas.microsoft.com/office/word/2010/wordprocessingDrawing" xmlns:wp="http://schemas.openxmlformats.org/drawingml/2006/wordprocessingDrawing" xmlns:w10="urn:schemas-microsoft-com:office:word" xmlns:w="http://schemas.openxmlformats.org/wordprocessingml/2006/main" xmlns:w14="http://schemas.microsoft.com/office/word/2010/wordml" xmlns:w15="http://schemas.microsoft.com/office/word/2012/wordml" xmlns:wpg="http://schemas.microsoft.com/office/word/2010/wordprocessingGroup" xmlns:wpi="http://schemas.microsoft.com/office/word/2010/wordprocessingInk" xmlns:wne="http://schemas.microsoft.com/office/word/2006/wordml" xmlns:wps="http://schemas.microsoft.com/office/word/2010/wordprocessingShape" mc:Ignorable="w14 w15 wp14">
+  <w:abstractNum w:abstractNumId="0" w15:restartNumberingAfterBreak="0">
     <w:nsid w:val="0A4E0C4C"/>
     <w:multiLevelType w:val="multilevel"/>
     <w:tmpl w:val="083A17D0"/>
@@ -18107,7 +18218,7 @@
       </w:rPr>
     </w:lvl>
   </w:abstractNum>
-  <w:abstractNum w:abstractNumId="1">
+  <w:abstractNum w:abstractNumId="1" w15:restartNumberingAfterBreak="0">
     <w:nsid w:val="17815E0B"/>
     <w:multiLevelType w:val="hybridMultilevel"/>
     <w:tmpl w:val="CE9E0450"/>
@@ -18196,7 +18307,7 @@
       </w:pPr>
     </w:lvl>
   </w:abstractNum>
-  <w:abstractNum w:abstractNumId="2">
+  <w:abstractNum w:abstractNumId="2" w15:restartNumberingAfterBreak="0">
     <w:nsid w:val="2D793563"/>
     <w:multiLevelType w:val="hybridMultilevel"/>
     <w:tmpl w:val="B58A20A8"/>
@@ -18282,7 +18393,7 @@
       </w:pPr>
     </w:lvl>
   </w:abstractNum>
-  <w:abstractNum w:abstractNumId="3">
+  <w:abstractNum w:abstractNumId="3" w15:restartNumberingAfterBreak="0">
     <w:nsid w:val="37ED30F7"/>
     <w:multiLevelType w:val="hybridMultilevel"/>
     <w:tmpl w:val="D778B2DC"/>
@@ -18395,7 +18506,7 @@
       </w:rPr>
     </w:lvl>
   </w:abstractNum>
-  <w:abstractNum w:abstractNumId="4">
+  <w:abstractNum w:abstractNumId="4" w15:restartNumberingAfterBreak="0">
     <w:nsid w:val="54010426"/>
     <w:multiLevelType w:val="multilevel"/>
     <w:tmpl w:val="CB1EBEEC"/>
@@ -18508,7 +18619,7 @@
       </w:rPr>
     </w:lvl>
   </w:abstractNum>
-  <w:abstractNum w:abstractNumId="5">
+  <w:abstractNum w:abstractNumId="5" w15:restartNumberingAfterBreak="0">
     <w:nsid w:val="62DB3C81"/>
     <w:multiLevelType w:val="hybridMultilevel"/>
     <w:tmpl w:val="7B18ED40"/>
@@ -18597,7 +18708,7 @@
       </w:pPr>
     </w:lvl>
   </w:abstractNum>
-  <w:abstractNum w:abstractNumId="6">
+  <w:abstractNum w:abstractNumId="6" w15:restartNumberingAfterBreak="0">
     <w:nsid w:val="75D53E19"/>
     <w:multiLevelType w:val="hybridMultilevel"/>
     <w:tmpl w:val="2870974C"/>
@@ -18683,7 +18794,7 @@
       </w:pPr>
     </w:lvl>
   </w:abstractNum>
-  <w:abstractNum w:abstractNumId="7">
+  <w:abstractNum w:abstractNumId="7" w15:restartNumberingAfterBreak="0">
     <w:nsid w:val="7DA21553"/>
     <w:multiLevelType w:val="hybridMultilevel"/>
     <w:tmpl w:val="D2745BF6"/>
@@ -18772,7 +18883,7 @@
       </w:pPr>
     </w:lvl>
   </w:abstractNum>
-  <w:abstractNum w:abstractNumId="8">
+  <w:abstractNum w:abstractNumId="8" w15:restartNumberingAfterBreak="0">
     <w:nsid w:val="7FEB392F"/>
     <w:multiLevelType w:val="hybridMultilevel"/>
     <w:tmpl w:val="90F22D4A"/>
@@ -18888,8 +18999,16 @@
 </w:numbering>
 </file>
 
+<file path=word/people.xml><?xml version="1.0" encoding="utf-8"?>
+<w15:people xmlns:wpc="http://schemas.microsoft.com/office/word/2010/wordprocessingCanvas" xmlns:mc="http://schemas.openxmlformats.org/markup-compatibility/2006" xmlns:o="urn:schemas-microsoft-com:office:office" xmlns:r="http://schemas.openxmlformats.org/officeDocument/2006/relationships" xmlns:m="http://schemas.openxmlformats.org/officeDocument/2006/math" xmlns:v="urn:schemas-microsoft-com:vml" xmlns:wp14="http://schemas.microsoft.com/office/word/2010/wordprocessingDrawing" xmlns:wp="http://schemas.openxmlformats.org/drawingml/2006/wordprocessingDrawing" xmlns:w10="urn:schemas-microsoft-com:office:word" xmlns:w="http://schemas.openxmlformats.org/wordprocessingml/2006/main" xmlns:w14="http://schemas.microsoft.com/office/word/2010/wordml" xmlns:w15="http://schemas.microsoft.com/office/word/2012/wordml" xmlns:wpg="http://schemas.microsoft.com/office/word/2010/wordprocessingGroup" xmlns:wpi="http://schemas.microsoft.com/office/word/2010/wordprocessingInk" xmlns:wne="http://schemas.microsoft.com/office/word/2006/wordml" xmlns:wps="http://schemas.microsoft.com/office/word/2010/wordprocessingShape" mc:Ignorable="w14 w15 wp14">
+  <w15:person w15:author="FranCesko">
+    <w15:presenceInfo w15:providerId="None" w15:userId="FranCesko"/>
+  </w15:person>
+</w15:people>
+</file>
+
 <file path=word/styles.xml><?xml version="1.0" encoding="utf-8"?>
-<w:styles xmlns:r="http://schemas.openxmlformats.org/officeDocument/2006/relationships" xmlns:w="http://schemas.openxmlformats.org/wordprocessingml/2006/main">
+<w:styles xmlns:mc="http://schemas.openxmlformats.org/markup-compatibility/2006" xmlns:r="http://schemas.openxmlformats.org/officeDocument/2006/relationships" xmlns:w="http://schemas.openxmlformats.org/wordprocessingml/2006/main" xmlns:w14="http://schemas.microsoft.com/office/word/2010/wordml" xmlns:w15="http://schemas.microsoft.com/office/word/2012/wordml" mc:Ignorable="w14 w15">
   <w:docDefaults>
     <w:rPrDefault>
       <w:rPr>
@@ -18905,146 +19024,378 @@
       </w:pPr>
     </w:pPrDefault>
   </w:docDefaults>
-  <w:latentStyles w:defLockedState="0" w:defUIPriority="99" w:defSemiHidden="1" w:defUnhideWhenUsed="1" w:defQFormat="0" w:count="267">
-    <w:lsdException w:name="Normal" w:semiHidden="0" w:uiPriority="0" w:unhideWhenUsed="0" w:qFormat="1"/>
-    <w:lsdException w:name="heading 1" w:semiHidden="0" w:uiPriority="9" w:unhideWhenUsed="0" w:qFormat="1"/>
-    <w:lsdException w:name="heading 2" w:uiPriority="9" w:qFormat="1"/>
-    <w:lsdException w:name="heading 3" w:uiPriority="9" w:qFormat="1"/>
-    <w:lsdException w:name="heading 4" w:uiPriority="9" w:qFormat="1"/>
-    <w:lsdException w:name="heading 5" w:uiPriority="9" w:qFormat="1"/>
-    <w:lsdException w:name="heading 6" w:uiPriority="9" w:qFormat="1"/>
-    <w:lsdException w:name="heading 7" w:uiPriority="9" w:qFormat="1"/>
-    <w:lsdException w:name="heading 8" w:uiPriority="9" w:qFormat="1"/>
-    <w:lsdException w:name="heading 9" w:uiPriority="9" w:qFormat="1"/>
-    <w:lsdException w:name="toc 1" w:uiPriority="39"/>
-    <w:lsdException w:name="toc 2" w:uiPriority="39"/>
-    <w:lsdException w:name="toc 3" w:uiPriority="39"/>
-    <w:lsdException w:name="toc 4" w:uiPriority="39"/>
-    <w:lsdException w:name="toc 5" w:uiPriority="39"/>
-    <w:lsdException w:name="toc 6" w:uiPriority="39"/>
-    <w:lsdException w:name="toc 7" w:uiPriority="39"/>
-    <w:lsdException w:name="toc 8" w:uiPriority="39"/>
-    <w:lsdException w:name="toc 9" w:uiPriority="39"/>
-    <w:lsdException w:name="header" w:uiPriority="0"/>
-    <w:lsdException w:name="caption" w:uiPriority="35" w:qFormat="1"/>
-    <w:lsdException w:name="page number" w:uiPriority="0"/>
-    <w:lsdException w:name="Title" w:semiHidden="0" w:uiPriority="0" w:unhideWhenUsed="0" w:qFormat="1"/>
-    <w:lsdException w:name="Default Paragraph Font" w:uiPriority="1"/>
-    <w:lsdException w:name="Subtitle" w:semiHidden="0" w:uiPriority="11" w:unhideWhenUsed="0" w:qFormat="1"/>
-    <w:lsdException w:name="Strong" w:semiHidden="0" w:uiPriority="22" w:unhideWhenUsed="0" w:qFormat="1"/>
-    <w:lsdException w:name="Emphasis" w:semiHidden="0" w:uiPriority="20" w:unhideWhenUsed="0" w:qFormat="1"/>
-    <w:lsdException w:name="Table Grid" w:semiHidden="0" w:uiPriority="59" w:unhideWhenUsed="0"/>
-    <w:lsdException w:name="Placeholder Text" w:unhideWhenUsed="0"/>
-    <w:lsdException w:name="No Spacing" w:semiHidden="0" w:uiPriority="1" w:unhideWhenUsed="0" w:qFormat="1"/>
-    <w:lsdException w:name="Light Shading" w:semiHidden="0" w:uiPriority="60" w:unhideWhenUsed="0"/>
-    <w:lsdException w:name="Light List" w:semiHidden="0" w:uiPriority="61" w:unhideWhenUsed="0"/>
-    <w:lsdException w:name="Light Grid" w:semiHidden="0" w:uiPriority="62" w:unhideWhenUsed="0"/>
-    <w:lsdException w:name="Medium Shading 1" w:semiHidden="0" w:uiPriority="63" w:unhideWhenUsed="0"/>
-    <w:lsdException w:name="Medium Shading 2" w:semiHidden="0" w:uiPriority="64" w:unhideWhenUsed="0"/>
-    <w:lsdException w:name="Medium List 1" w:semiHidden="0" w:uiPriority="65" w:unhideWhenUsed="0"/>
-    <w:lsdException w:name="Medium List 2" w:semiHidden="0" w:uiPriority="66" w:unhideWhenUsed="0"/>
-    <w:lsdException w:name="Medium Grid 1" w:semiHidden="0" w:uiPriority="67" w:unhideWhenUsed="0"/>
-    <w:lsdException w:name="Medium Grid 2" w:semiHidden="0" w:uiPriority="68" w:unhideWhenUsed="0"/>
-    <w:lsdException w:name="Medium Grid 3" w:semiHidden="0" w:uiPriority="69" w:unhideWhenUsed="0"/>
-    <w:lsdException w:name="Dark List" w:semiHidden="0" w:uiPriority="70" w:unhideWhenUsed="0"/>
-    <w:lsdException w:name="Colorful Shading" w:semiHidden="0" w:uiPriority="71" w:unhideWhenUsed="0"/>
-    <w:lsdException w:name="Colorful List" w:semiHidden="0" w:uiPriority="72" w:unhideWhenUsed="0"/>
-    <w:lsdException w:name="Colorful Grid" w:semiHidden="0" w:uiPriority="73" w:unhideWhenUsed="0"/>
-    <w:lsdException w:name="Light Shading Accent 1" w:semiHidden="0" w:uiPriority="60" w:unhideWhenUsed="0"/>
-    <w:lsdException w:name="Light List Accent 1" w:semiHidden="0" w:uiPriority="61" w:unhideWhenUsed="0"/>
-    <w:lsdException w:name="Light Grid Accent 1" w:semiHidden="0" w:uiPriority="62" w:unhideWhenUsed="0"/>
-    <w:lsdException w:name="Medium Shading 1 Accent 1" w:semiHidden="0" w:uiPriority="63" w:unhideWhenUsed="0"/>
-    <w:lsdException w:name="Medium Shading 2 Accent 1" w:semiHidden="0" w:uiPriority="64" w:unhideWhenUsed="0"/>
-    <w:lsdException w:name="Medium List 1 Accent 1" w:semiHidden="0" w:uiPriority="65" w:unhideWhenUsed="0"/>
-    <w:lsdException w:name="Revision" w:unhideWhenUsed="0"/>
-    <w:lsdException w:name="List Paragraph" w:semiHidden="0" w:uiPriority="34" w:unhideWhenUsed="0" w:qFormat="1"/>
-    <w:lsdException w:name="Quote" w:semiHidden="0" w:uiPriority="29" w:unhideWhenUsed="0" w:qFormat="1"/>
-    <w:lsdException w:name="Intense Quote" w:semiHidden="0" w:uiPriority="30" w:unhideWhenUsed="0" w:qFormat="1"/>
-    <w:lsdException w:name="Medium List 2 Accent 1" w:semiHidden="0" w:uiPriority="66" w:unhideWhenUsed="0"/>
-    <w:lsdException w:name="Medium Grid 1 Accent 1" w:semiHidden="0" w:uiPriority="67" w:unhideWhenUsed="0"/>
-    <w:lsdException w:name="Medium Grid 2 Accent 1" w:semiHidden="0" w:uiPriority="68" w:unhideWhenUsed="0"/>
-    <w:lsdException w:name="Medium Grid 3 Accent 1" w:semiHidden="0" w:uiPriority="69" w:unhideWhenUsed="0"/>
-    <w:lsdException w:name="Dark List Accent 1" w:semiHidden="0" w:uiPriority="70" w:unhideWhenUsed="0"/>
-    <w:lsdException w:name="Colorful Shading Accent 1" w:semiHidden="0" w:uiPriority="71" w:unhideWhenUsed="0"/>
-    <w:lsdException w:name="Colorful List Accent 1" w:semiHidden="0" w:uiPriority="72" w:unhideWhenUsed="0"/>
-    <w:lsdException w:name="Colorful Grid Accent 1" w:semiHidden="0" w:uiPriority="73" w:unhideWhenUsed="0"/>
-    <w:lsdException w:name="Light Shading Accent 2" w:semiHidden="0" w:uiPriority="60" w:unhideWhenUsed="0"/>
-    <w:lsdException w:name="Light List Accent 2" w:semiHidden="0" w:uiPriority="61" w:unhideWhenUsed="0"/>
-    <w:lsdException w:name="Light Grid Accent 2" w:semiHidden="0" w:uiPriority="62" w:unhideWhenUsed="0"/>
-    <w:lsdException w:name="Medium Shading 1 Accent 2" w:semiHidden="0" w:uiPriority="63" w:unhideWhenUsed="0"/>
-    <w:lsdException w:name="Medium Shading 2 Accent 2" w:semiHidden="0" w:uiPriority="64" w:unhideWhenUsed="0"/>
-    <w:lsdException w:name="Medium List 1 Accent 2" w:semiHidden="0" w:uiPriority="65" w:unhideWhenUsed="0"/>
-    <w:lsdException w:name="Medium List 2 Accent 2" w:semiHidden="0" w:uiPriority="66" w:unhideWhenUsed="0"/>
-    <w:lsdException w:name="Medium Grid 1 Accent 2" w:semiHidden="0" w:uiPriority="67" w:unhideWhenUsed="0"/>
-    <w:lsdException w:name="Medium Grid 2 Accent 2" w:semiHidden="0" w:uiPriority="68" w:unhideWhenUsed="0"/>
-    <w:lsdException w:name="Medium Grid 3 Accent 2" w:semiHidden="0" w:uiPriority="69" w:unhideWhenUsed="0"/>
-    <w:lsdException w:name="Dark List Accent 2" w:semiHidden="0" w:uiPriority="70" w:unhideWhenUsed="0"/>
-    <w:lsdException w:name="Colorful Shading Accent 2" w:semiHidden="0" w:uiPriority="71" w:unhideWhenUsed="0"/>
-    <w:lsdException w:name="Colorful List Accent 2" w:semiHidden="0" w:uiPriority="72" w:unhideWhenUsed="0"/>
-    <w:lsdException w:name="Colorful Grid Accent 2" w:semiHidden="0" w:uiPriority="73" w:unhideWhenUsed="0"/>
-    <w:lsdException w:name="Light Shading Accent 3" w:semiHidden="0" w:uiPriority="60" w:unhideWhenUsed="0"/>
-    <w:lsdException w:name="Light List Accent 3" w:semiHidden="0" w:uiPriority="61" w:unhideWhenUsed="0"/>
-    <w:lsdException w:name="Light Grid Accent 3" w:semiHidden="0" w:uiPriority="62" w:unhideWhenUsed="0"/>
-    <w:lsdException w:name="Medium Shading 1 Accent 3" w:semiHidden="0" w:uiPriority="63" w:unhideWhenUsed="0"/>
-    <w:lsdException w:name="Medium Shading 2 Accent 3" w:semiHidden="0" w:uiPriority="64" w:unhideWhenUsed="0"/>
-    <w:lsdException w:name="Medium List 1 Accent 3" w:semiHidden="0" w:uiPriority="65" w:unhideWhenUsed="0"/>
-    <w:lsdException w:name="Medium List 2 Accent 3" w:semiHidden="0" w:uiPriority="66" w:unhideWhenUsed="0"/>
-    <w:lsdException w:name="Medium Grid 1 Accent 3" w:semiHidden="0" w:uiPriority="67" w:unhideWhenUsed="0"/>
-    <w:lsdException w:name="Medium Grid 2 Accent 3" w:semiHidden="0" w:uiPriority="68" w:unhideWhenUsed="0"/>
-    <w:lsdException w:name="Medium Grid 3 Accent 3" w:semiHidden="0" w:uiPriority="69" w:unhideWhenUsed="0"/>
-    <w:lsdException w:name="Dark List Accent 3" w:semiHidden="0" w:uiPriority="70" w:unhideWhenUsed="0"/>
-    <w:lsdException w:name="Colorful Shading Accent 3" w:semiHidden="0" w:uiPriority="71" w:unhideWhenUsed="0"/>
-    <w:lsdException w:name="Colorful List Accent 3" w:semiHidden="0" w:uiPriority="72" w:unhideWhenUsed="0"/>
-    <w:lsdException w:name="Colorful Grid Accent 3" w:semiHidden="0" w:uiPriority="73" w:unhideWhenUsed="0"/>
-    <w:lsdException w:name="Light Shading Accent 4" w:semiHidden="0" w:uiPriority="60" w:unhideWhenUsed="0"/>
-    <w:lsdException w:name="Light List Accent 4" w:semiHidden="0" w:uiPriority="61" w:unhideWhenUsed="0"/>
-    <w:lsdException w:name="Light Grid Accent 4" w:semiHidden="0" w:uiPriority="62" w:unhideWhenUsed="0"/>
-    <w:lsdException w:name="Medium Shading 1 Accent 4" w:semiHidden="0" w:uiPriority="63" w:unhideWhenUsed="0"/>
-    <w:lsdException w:name="Medium Shading 2 Accent 4" w:semiHidden="0" w:uiPriority="64" w:unhideWhenUsed="0"/>
-    <w:lsdException w:name="Medium List 1 Accent 4" w:semiHidden="0" w:uiPriority="65" w:unhideWhenUsed="0"/>
-    <w:lsdException w:name="Medium List 2 Accent 4" w:semiHidden="0" w:uiPriority="66" w:unhideWhenUsed="0"/>
-    <w:lsdException w:name="Medium Grid 1 Accent 4" w:semiHidden="0" w:uiPriority="67" w:unhideWhenUsed="0"/>
-    <w:lsdException w:name="Medium Grid 2 Accent 4" w:semiHidden="0" w:uiPriority="68" w:unhideWhenUsed="0"/>
-    <w:lsdException w:name="Medium Grid 3 Accent 4" w:semiHidden="0" w:uiPriority="69" w:unhideWhenUsed="0"/>
-    <w:lsdException w:name="Dark List Accent 4" w:semiHidden="0" w:uiPriority="70" w:unhideWhenUsed="0"/>
-    <w:lsdException w:name="Colorful Shading Accent 4" w:semiHidden="0" w:uiPriority="71" w:unhideWhenUsed="0"/>
-    <w:lsdException w:name="Colorful List Accent 4" w:semiHidden="0" w:uiPriority="72" w:unhideWhenUsed="0"/>
-    <w:lsdException w:name="Colorful Grid Accent 4" w:semiHidden="0" w:uiPriority="73" w:unhideWhenUsed="0"/>
-    <w:lsdException w:name="Light Shading Accent 5" w:semiHidden="0" w:uiPriority="60" w:unhideWhenUsed="0"/>
-    <w:lsdException w:name="Light List Accent 5" w:semiHidden="0" w:uiPriority="61" w:unhideWhenUsed="0"/>
-    <w:lsdException w:name="Light Grid Accent 5" w:semiHidden="0" w:uiPriority="62" w:unhideWhenUsed="0"/>
-    <w:lsdException w:name="Medium Shading 1 Accent 5" w:semiHidden="0" w:uiPriority="63" w:unhideWhenUsed="0"/>
-    <w:lsdException w:name="Medium Shading 2 Accent 5" w:semiHidden="0" w:uiPriority="64" w:unhideWhenUsed="0"/>
-    <w:lsdException w:name="Medium List 1 Accent 5" w:semiHidden="0" w:uiPriority="65" w:unhideWhenUsed="0"/>
-    <w:lsdException w:name="Medium List 2 Accent 5" w:semiHidden="0" w:uiPriority="66" w:unhideWhenUsed="0"/>
-    <w:lsdException w:name="Medium Grid 1 Accent 5" w:semiHidden="0" w:uiPriority="67" w:unhideWhenUsed="0"/>
-    <w:lsdException w:name="Medium Grid 2 Accent 5" w:semiHidden="0" w:uiPriority="68" w:unhideWhenUsed="0"/>
-    <w:lsdException w:name="Medium Grid 3 Accent 5" w:semiHidden="0" w:uiPriority="69" w:unhideWhenUsed="0"/>
-    <w:lsdException w:name="Dark List Accent 5" w:semiHidden="0" w:uiPriority="70" w:unhideWhenUsed="0"/>
-    <w:lsdException w:name="Colorful Shading Accent 5" w:semiHidden="0" w:uiPriority="71" w:unhideWhenUsed="0"/>
-    <w:lsdException w:name="Colorful List Accent 5" w:semiHidden="0" w:uiPriority="72" w:unhideWhenUsed="0"/>
-    <w:lsdException w:name="Colorful Grid Accent 5" w:semiHidden="0" w:uiPriority="73" w:unhideWhenUsed="0"/>
-    <w:lsdException w:name="Light Shading Accent 6" w:semiHidden="0" w:uiPriority="60" w:unhideWhenUsed="0"/>
-    <w:lsdException w:name="Light List Accent 6" w:semiHidden="0" w:uiPriority="61" w:unhideWhenUsed="0"/>
-    <w:lsdException w:name="Light Grid Accent 6" w:semiHidden="0" w:uiPriority="62" w:unhideWhenUsed="0"/>
-    <w:lsdException w:name="Medium Shading 1 Accent 6" w:semiHidden="0" w:uiPriority="63" w:unhideWhenUsed="0"/>
-    <w:lsdException w:name="Medium Shading 2 Accent 6" w:semiHidden="0" w:uiPriority="64" w:unhideWhenUsed="0"/>
-    <w:lsdException w:name="Medium List 1 Accent 6" w:semiHidden="0" w:uiPriority="65" w:unhideWhenUsed="0"/>
-    <w:lsdException w:name="Medium List 2 Accent 6" w:semiHidden="0" w:uiPriority="66" w:unhideWhenUsed="0"/>
-    <w:lsdException w:name="Medium Grid 1 Accent 6" w:semiHidden="0" w:uiPriority="67" w:unhideWhenUsed="0"/>
-    <w:lsdException w:name="Medium Grid 2 Accent 6" w:semiHidden="0" w:uiPriority="68" w:unhideWhenUsed="0"/>
-    <w:lsdException w:name="Medium Grid 3 Accent 6" w:semiHidden="0" w:uiPriority="69" w:unhideWhenUsed="0"/>
-    <w:lsdException w:name="Dark List Accent 6" w:semiHidden="0" w:uiPriority="70" w:unhideWhenUsed="0"/>
-    <w:lsdException w:name="Colorful Shading Accent 6" w:semiHidden="0" w:uiPriority="71" w:unhideWhenUsed="0"/>
-    <w:lsdException w:name="Colorful List Accent 6" w:semiHidden="0" w:uiPriority="72" w:unhideWhenUsed="0"/>
-    <w:lsdException w:name="Colorful Grid Accent 6" w:semiHidden="0" w:uiPriority="73" w:unhideWhenUsed="0"/>
-    <w:lsdException w:name="Subtle Emphasis" w:semiHidden="0" w:uiPriority="19" w:unhideWhenUsed="0" w:qFormat="1"/>
-    <w:lsdException w:name="Intense Emphasis" w:semiHidden="0" w:uiPriority="21" w:unhideWhenUsed="0" w:qFormat="1"/>
-    <w:lsdException w:name="Subtle Reference" w:semiHidden="0" w:uiPriority="31" w:unhideWhenUsed="0" w:qFormat="1"/>
-    <w:lsdException w:name="Intense Reference" w:semiHidden="0" w:uiPriority="32" w:unhideWhenUsed="0" w:qFormat="1"/>
-    <w:lsdException w:name="Book Title" w:semiHidden="0" w:uiPriority="33" w:unhideWhenUsed="0" w:qFormat="1"/>
-    <w:lsdException w:name="Bibliography" w:uiPriority="37"/>
-    <w:lsdException w:name="TOC Heading" w:uiPriority="39" w:qFormat="1"/>
+  <w:latentStyles w:defLockedState="0" w:defUIPriority="99" w:defSemiHidden="0" w:defUnhideWhenUsed="0" w:defQFormat="0" w:count="371">
+    <w:lsdException w:name="Normal" w:uiPriority="0" w:qFormat="1"/>
+    <w:lsdException w:name="heading 1" w:uiPriority="9" w:qFormat="1"/>
+    <w:lsdException w:name="heading 2" w:semiHidden="1" w:uiPriority="9" w:unhideWhenUsed="1" w:qFormat="1"/>
+    <w:lsdException w:name="heading 3" w:semiHidden="1" w:uiPriority="9" w:unhideWhenUsed="1" w:qFormat="1"/>
+    <w:lsdException w:name="heading 4" w:semiHidden="1" w:uiPriority="9" w:unhideWhenUsed="1" w:qFormat="1"/>
+    <w:lsdException w:name="heading 5" w:semiHidden="1" w:uiPriority="9" w:unhideWhenUsed="1" w:qFormat="1"/>
+    <w:lsdException w:name="heading 6" w:semiHidden="1" w:uiPriority="9" w:unhideWhenUsed="1" w:qFormat="1"/>
+    <w:lsdException w:name="heading 7" w:semiHidden="1" w:uiPriority="9" w:unhideWhenUsed="1" w:qFormat="1"/>
+    <w:lsdException w:name="heading 8" w:semiHidden="1" w:uiPriority="9" w:unhideWhenUsed="1" w:qFormat="1"/>
+    <w:lsdException w:name="heading 9" w:semiHidden="1" w:uiPriority="9" w:unhideWhenUsed="1" w:qFormat="1"/>
+    <w:lsdException w:name="index 1" w:semiHidden="1" w:unhideWhenUsed="1"/>
+    <w:lsdException w:name="index 2" w:semiHidden="1" w:unhideWhenUsed="1"/>
+    <w:lsdException w:name="index 3" w:semiHidden="1" w:unhideWhenUsed="1"/>
+    <w:lsdException w:name="index 4" w:semiHidden="1" w:unhideWhenUsed="1"/>
+    <w:lsdException w:name="index 5" w:semiHidden="1" w:unhideWhenUsed="1"/>
+    <w:lsdException w:name="index 6" w:semiHidden="1" w:unhideWhenUsed="1"/>
+    <w:lsdException w:name="index 7" w:semiHidden="1" w:unhideWhenUsed="1"/>
+    <w:lsdException w:name="index 8" w:semiHidden="1" w:unhideWhenUsed="1"/>
+    <w:lsdException w:name="index 9" w:semiHidden="1" w:unhideWhenUsed="1"/>
+    <w:lsdException w:name="toc 1" w:semiHidden="1" w:uiPriority="39" w:unhideWhenUsed="1"/>
+    <w:lsdException w:name="toc 2" w:semiHidden="1" w:uiPriority="39" w:unhideWhenUsed="1"/>
+    <w:lsdException w:name="toc 3" w:semiHidden="1" w:uiPriority="39" w:unhideWhenUsed="1"/>
+    <w:lsdException w:name="toc 4" w:semiHidden="1" w:uiPriority="39" w:unhideWhenUsed="1"/>
+    <w:lsdException w:name="toc 5" w:semiHidden="1" w:uiPriority="39" w:unhideWhenUsed="1"/>
+    <w:lsdException w:name="toc 6" w:semiHidden="1" w:uiPriority="39" w:unhideWhenUsed="1"/>
+    <w:lsdException w:name="toc 7" w:semiHidden="1" w:uiPriority="39" w:unhideWhenUsed="1"/>
+    <w:lsdException w:name="toc 8" w:semiHidden="1" w:uiPriority="39" w:unhideWhenUsed="1"/>
+    <w:lsdException w:name="toc 9" w:semiHidden="1" w:uiPriority="39" w:unhideWhenUsed="1"/>
+    <w:lsdException w:name="Normal Indent" w:semiHidden="1" w:unhideWhenUsed="1"/>
+    <w:lsdException w:name="footnote text" w:semiHidden="1" w:unhideWhenUsed="1"/>
+    <w:lsdException w:name="annotation text" w:semiHidden="1" w:unhideWhenUsed="1"/>
+    <w:lsdException w:name="header" w:semiHidden="1" w:uiPriority="0" w:unhideWhenUsed="1"/>
+    <w:lsdException w:name="footer" w:semiHidden="1" w:unhideWhenUsed="1"/>
+    <w:lsdException w:name="index heading" w:semiHidden="1" w:unhideWhenUsed="1"/>
+    <w:lsdException w:name="caption" w:semiHidden="1" w:uiPriority="35" w:unhideWhenUsed="1" w:qFormat="1"/>
+    <w:lsdException w:name="table of figures" w:semiHidden="1" w:unhideWhenUsed="1"/>
+    <w:lsdException w:name="envelope address" w:semiHidden="1" w:unhideWhenUsed="1"/>
+    <w:lsdException w:name="envelope return" w:semiHidden="1" w:unhideWhenUsed="1"/>
+    <w:lsdException w:name="footnote reference" w:semiHidden="1" w:unhideWhenUsed="1"/>
+    <w:lsdException w:name="annotation reference" w:semiHidden="1" w:unhideWhenUsed="1"/>
+    <w:lsdException w:name="line number" w:semiHidden="1" w:unhideWhenUsed="1"/>
+    <w:lsdException w:name="page number" w:semiHidden="1" w:uiPriority="0" w:unhideWhenUsed="1"/>
+    <w:lsdException w:name="endnote reference" w:semiHidden="1" w:unhideWhenUsed="1"/>
+    <w:lsdException w:name="endnote text" w:semiHidden="1" w:unhideWhenUsed="1"/>
+    <w:lsdException w:name="table of authorities" w:semiHidden="1" w:unhideWhenUsed="1"/>
+    <w:lsdException w:name="macro" w:semiHidden="1" w:unhideWhenUsed="1"/>
+    <w:lsdException w:name="toa heading" w:semiHidden="1" w:unhideWhenUsed="1"/>
+    <w:lsdException w:name="List" w:semiHidden="1" w:unhideWhenUsed="1"/>
+    <w:lsdException w:name="List Bullet" w:semiHidden="1" w:unhideWhenUsed="1"/>
+    <w:lsdException w:name="List Number" w:semiHidden="1" w:unhideWhenUsed="1"/>
+    <w:lsdException w:name="List 2" w:semiHidden="1" w:unhideWhenUsed="1"/>
+    <w:lsdException w:name="List 3" w:semiHidden="1" w:unhideWhenUsed="1"/>
+    <w:lsdException w:name="List 4" w:semiHidden="1" w:unhideWhenUsed="1"/>
+    <w:lsdException w:name="List 5" w:semiHidden="1" w:unhideWhenUsed="1"/>
+    <w:lsdException w:name="List Bullet 2" w:semiHidden="1" w:unhideWhenUsed="1"/>
+    <w:lsdException w:name="List Bullet 3" w:semiHidden="1" w:unhideWhenUsed="1"/>
+    <w:lsdException w:name="List Bullet 4" w:semiHidden="1" w:unhideWhenUsed="1"/>
+    <w:lsdException w:name="List Bullet 5" w:semiHidden="1" w:unhideWhenUsed="1"/>
+    <w:lsdException w:name="List Number 2" w:semiHidden="1" w:unhideWhenUsed="1"/>
+    <w:lsdException w:name="List Number 3" w:semiHidden="1" w:unhideWhenUsed="1"/>
+    <w:lsdException w:name="List Number 4" w:semiHidden="1" w:unhideWhenUsed="1"/>
+    <w:lsdException w:name="List Number 5" w:semiHidden="1" w:unhideWhenUsed="1"/>
+    <w:lsdException w:name="Title" w:uiPriority="0" w:qFormat="1"/>
+    <w:lsdException w:name="Closing" w:semiHidden="1" w:unhideWhenUsed="1"/>
+    <w:lsdException w:name="Signature" w:semiHidden="1" w:unhideWhenUsed="1"/>
+    <w:lsdException w:name="Default Paragraph Font" w:semiHidden="1" w:uiPriority="1" w:unhideWhenUsed="1"/>
+    <w:lsdException w:name="Body Text" w:semiHidden="1" w:unhideWhenUsed="1"/>
+    <w:lsdException w:name="Body Text Indent" w:semiHidden="1" w:unhideWhenUsed="1"/>
+    <w:lsdException w:name="List Continue" w:semiHidden="1" w:unhideWhenUsed="1"/>
+    <w:lsdException w:name="List Continue 2" w:semiHidden="1" w:unhideWhenUsed="1"/>
+    <w:lsdException w:name="List Continue 3" w:semiHidden="1" w:unhideWhenUsed="1"/>
+    <w:lsdException w:name="List Continue 4" w:semiHidden="1" w:unhideWhenUsed="1"/>
+    <w:lsdException w:name="List Continue 5" w:semiHidden="1" w:unhideWhenUsed="1"/>
+    <w:lsdException w:name="Message Header" w:semiHidden="1" w:unhideWhenUsed="1"/>
+    <w:lsdException w:name="Subtitle" w:uiPriority="11" w:qFormat="1"/>
+    <w:lsdException w:name="Salutation" w:semiHidden="1" w:unhideWhenUsed="1"/>
+    <w:lsdException w:name="Date" w:semiHidden="1" w:unhideWhenUsed="1"/>
+    <w:lsdException w:name="Body Text First Indent" w:semiHidden="1" w:unhideWhenUsed="1"/>
+    <w:lsdException w:name="Body Text First Indent 2" w:semiHidden="1" w:unhideWhenUsed="1"/>
+    <w:lsdException w:name="Note Heading" w:semiHidden="1" w:unhideWhenUsed="1"/>
+    <w:lsdException w:name="Body Text 2" w:semiHidden="1" w:unhideWhenUsed="1"/>
+    <w:lsdException w:name="Body Text 3" w:semiHidden="1" w:unhideWhenUsed="1"/>
+    <w:lsdException w:name="Body Text Indent 2" w:semiHidden="1" w:unhideWhenUsed="1"/>
+    <w:lsdException w:name="Body Text Indent 3" w:semiHidden="1" w:unhideWhenUsed="1"/>
+    <w:lsdException w:name="Block Text" w:semiHidden="1" w:unhideWhenUsed="1"/>
+    <w:lsdException w:name="Hyperlink" w:semiHidden="1" w:unhideWhenUsed="1"/>
+    <w:lsdException w:name="FollowedHyperlink" w:semiHidden="1" w:unhideWhenUsed="1"/>
+    <w:lsdException w:name="Strong" w:uiPriority="22" w:qFormat="1"/>
+    <w:lsdException w:name="Emphasis" w:uiPriority="20" w:qFormat="1"/>
+    <w:lsdException w:name="Document Map" w:semiHidden="1" w:unhideWhenUsed="1"/>
+    <w:lsdException w:name="Plain Text" w:semiHidden="1" w:unhideWhenUsed="1"/>
+    <w:lsdException w:name="E-mail Signature" w:semiHidden="1" w:unhideWhenUsed="1"/>
+    <w:lsdException w:name="HTML Top of Form" w:semiHidden="1" w:unhideWhenUsed="1"/>
+    <w:lsdException w:name="HTML Bottom of Form" w:semiHidden="1" w:unhideWhenUsed="1"/>
+    <w:lsdException w:name="Normal (Web)" w:semiHidden="1" w:unhideWhenUsed="1"/>
+    <w:lsdException w:name="HTML Acronym" w:semiHidden="1" w:unhideWhenUsed="1"/>
+    <w:lsdException w:name="HTML Address" w:semiHidden="1" w:unhideWhenUsed="1"/>
+    <w:lsdException w:name="HTML Cite" w:semiHidden="1" w:unhideWhenUsed="1"/>
+    <w:lsdException w:name="HTML Code" w:semiHidden="1" w:unhideWhenUsed="1"/>
+    <w:lsdException w:name="HTML Definition" w:semiHidden="1" w:unhideWhenUsed="1"/>
+    <w:lsdException w:name="HTML Keyboard" w:semiHidden="1" w:unhideWhenUsed="1"/>
+    <w:lsdException w:name="HTML Preformatted" w:semiHidden="1" w:unhideWhenUsed="1"/>
+    <w:lsdException w:name="HTML Sample" w:semiHidden="1" w:unhideWhenUsed="1"/>
+    <w:lsdException w:name="HTML Typewriter" w:semiHidden="1" w:unhideWhenUsed="1"/>
+    <w:lsdException w:name="HTML Variable" w:semiHidden="1" w:unhideWhenUsed="1"/>
+    <w:lsdException w:name="Normal Table" w:semiHidden="1" w:unhideWhenUsed="1"/>
+    <w:lsdException w:name="annotation subject" w:semiHidden="1" w:unhideWhenUsed="1"/>
+    <w:lsdException w:name="No List" w:semiHidden="1" w:unhideWhenUsed="1"/>
+    <w:lsdException w:name="Outline List 1" w:semiHidden="1" w:unhideWhenUsed="1"/>
+    <w:lsdException w:name="Outline List 2" w:semiHidden="1" w:unhideWhenUsed="1"/>
+    <w:lsdException w:name="Outline List 3" w:semiHidden="1" w:unhideWhenUsed="1"/>
+    <w:lsdException w:name="Table Simple 1" w:semiHidden="1" w:unhideWhenUsed="1"/>
+    <w:lsdException w:name="Table Simple 2" w:semiHidden="1" w:unhideWhenUsed="1"/>
+    <w:lsdException w:name="Table Simple 3" w:semiHidden="1" w:unhideWhenUsed="1"/>
+    <w:lsdException w:name="Table Classic 1" w:semiHidden="1" w:unhideWhenUsed="1"/>
+    <w:lsdException w:name="Table Classic 2" w:semiHidden="1" w:unhideWhenUsed="1"/>
+    <w:lsdException w:name="Table Classic 3" w:semiHidden="1" w:unhideWhenUsed="1"/>
+    <w:lsdException w:name="Table Classic 4" w:semiHidden="1" w:unhideWhenUsed="1"/>
+    <w:lsdException w:name="Table Colorful 1" w:semiHidden="1" w:unhideWhenUsed="1"/>
+    <w:lsdException w:name="Table Colorful 2" w:semiHidden="1" w:unhideWhenUsed="1"/>
+    <w:lsdException w:name="Table Colorful 3" w:semiHidden="1" w:unhideWhenUsed="1"/>
+    <w:lsdException w:name="Table Columns 1" w:semiHidden="1" w:unhideWhenUsed="1"/>
+    <w:lsdException w:name="Table Columns 2" w:semiHidden="1" w:unhideWhenUsed="1"/>
+    <w:lsdException w:name="Table Columns 3" w:semiHidden="1" w:unhideWhenUsed="1"/>
+    <w:lsdException w:name="Table Columns 4" w:semiHidden="1" w:unhideWhenUsed="1"/>
+    <w:lsdException w:name="Table Columns 5" w:semiHidden="1" w:unhideWhenUsed="1"/>
+    <w:lsdException w:name="Table Grid 1" w:semiHidden="1" w:unhideWhenUsed="1"/>
+    <w:lsdException w:name="Table Grid 2" w:semiHidden="1" w:unhideWhenUsed="1"/>
+    <w:lsdException w:name="Table Grid 3" w:semiHidden="1" w:unhideWhenUsed="1"/>
+    <w:lsdException w:name="Table Grid 4" w:semiHidden="1" w:unhideWhenUsed="1"/>
+    <w:lsdException w:name="Table Grid 5" w:semiHidden="1" w:unhideWhenUsed="1"/>
+    <w:lsdException w:name="Table Grid 6" w:semiHidden="1" w:unhideWhenUsed="1"/>
+    <w:lsdException w:name="Table Grid 7" w:semiHidden="1" w:unhideWhenUsed="1"/>
+    <w:lsdException w:name="Table Grid 8" w:semiHidden="1" w:unhideWhenUsed="1"/>
+    <w:lsdException w:name="Table List 1" w:semiHidden="1" w:unhideWhenUsed="1"/>
+    <w:lsdException w:name="Table List 2" w:semiHidden="1" w:unhideWhenUsed="1"/>
+    <w:lsdException w:name="Table List 3" w:semiHidden="1" w:unhideWhenUsed="1"/>
+    <w:lsdException w:name="Table List 4" w:semiHidden="1" w:unhideWhenUsed="1"/>
+    <w:lsdException w:name="Table List 5" w:semiHidden="1" w:unhideWhenUsed="1"/>
+    <w:lsdException w:name="Table List 6" w:semiHidden="1" w:unhideWhenUsed="1"/>
+    <w:lsdException w:name="Table List 7" w:semiHidden="1" w:unhideWhenUsed="1"/>
+    <w:lsdException w:name="Table List 8" w:semiHidden="1" w:unhideWhenUsed="1"/>
+    <w:lsdException w:name="Table 3D effects 1" w:semiHidden="1" w:unhideWhenUsed="1"/>
+    <w:lsdException w:name="Table 3D effects 2" w:semiHidden="1" w:unhideWhenUsed="1"/>
+    <w:lsdException w:name="Table 3D effects 3" w:semiHidden="1" w:unhideWhenUsed="1"/>
+    <w:lsdException w:name="Table Contemporary" w:semiHidden="1" w:unhideWhenUsed="1"/>
+    <w:lsdException w:name="Table Elegant" w:semiHidden="1" w:unhideWhenUsed="1"/>
+    <w:lsdException w:name="Table Professional" w:semiHidden="1" w:unhideWhenUsed="1"/>
+    <w:lsdException w:name="Table Subtle 1" w:semiHidden="1" w:unhideWhenUsed="1"/>
+    <w:lsdException w:name="Table Subtle 2" w:semiHidden="1" w:unhideWhenUsed="1"/>
+    <w:lsdException w:name="Table Web 1" w:semiHidden="1" w:unhideWhenUsed="1"/>
+    <w:lsdException w:name="Table Web 2" w:semiHidden="1" w:unhideWhenUsed="1"/>
+    <w:lsdException w:name="Table Web 3" w:semiHidden="1" w:unhideWhenUsed="1"/>
+    <w:lsdException w:name="Balloon Text" w:semiHidden="1" w:unhideWhenUsed="1"/>
+    <w:lsdException w:name="Table Grid" w:uiPriority="59"/>
+    <w:lsdException w:name="Table Theme" w:semiHidden="1" w:unhideWhenUsed="1"/>
+    <w:lsdException w:name="Placeholder Text" w:semiHidden="1"/>
+    <w:lsdException w:name="No Spacing" w:uiPriority="1" w:qFormat="1"/>
+    <w:lsdException w:name="Light Shading" w:uiPriority="60"/>
+    <w:lsdException w:name="Light List" w:uiPriority="61"/>
+    <w:lsdException w:name="Light Grid" w:uiPriority="62"/>
+    <w:lsdException w:name="Medium Shading 1" w:uiPriority="63"/>
+    <w:lsdException w:name="Medium Shading 2" w:uiPriority="64"/>
+    <w:lsdException w:name="Medium List 1" w:uiPriority="65"/>
+    <w:lsdException w:name="Medium List 2" w:uiPriority="66"/>
+    <w:lsdException w:name="Medium Grid 1" w:uiPriority="67"/>
+    <w:lsdException w:name="Medium Grid 2" w:uiPriority="68"/>
+    <w:lsdException w:name="Medium Grid 3" w:uiPriority="69"/>
+    <w:lsdException w:name="Dark List" w:uiPriority="70"/>
+    <w:lsdException w:name="Colorful Shading" w:uiPriority="71"/>
+    <w:lsdException w:name="Colorful List" w:uiPriority="72"/>
+    <w:lsdException w:name="Colorful Grid" w:uiPriority="73"/>
+    <w:lsdException w:name="Light Shading Accent 1" w:uiPriority="60"/>
+    <w:lsdException w:name="Light List Accent 1" w:uiPriority="61"/>
+    <w:lsdException w:name="Light Grid Accent 1" w:uiPriority="62"/>
+    <w:lsdException w:name="Medium Shading 1 Accent 1" w:uiPriority="63"/>
+    <w:lsdException w:name="Medium Shading 2 Accent 1" w:uiPriority="64"/>
+    <w:lsdException w:name="Medium List 1 Accent 1" w:uiPriority="65"/>
+    <w:lsdException w:name="Revision" w:semiHidden="1"/>
+    <w:lsdException w:name="List Paragraph" w:uiPriority="34" w:qFormat="1"/>
+    <w:lsdException w:name="Quote" w:uiPriority="29" w:qFormat="1"/>
+    <w:lsdException w:name="Intense Quote" w:uiPriority="30" w:qFormat="1"/>
+    <w:lsdException w:name="Medium List 2 Accent 1" w:uiPriority="66"/>
+    <w:lsdException w:name="Medium Grid 1 Accent 1" w:uiPriority="67"/>
+    <w:lsdException w:name="Medium Grid 2 Accent 1" w:uiPriority="68"/>
+    <w:lsdException w:name="Medium Grid 3 Accent 1" w:uiPriority="69"/>
+    <w:lsdException w:name="Dark List Accent 1" w:uiPriority="70"/>
+    <w:lsdException w:name="Colorful Shading Accent 1" w:uiPriority="71"/>
+    <w:lsdException w:name="Colorful List Accent 1" w:uiPriority="72"/>
+    <w:lsdException w:name="Colorful Grid Accent 1" w:uiPriority="73"/>
+    <w:lsdException w:name="Light Shading Accent 2" w:uiPriority="60"/>
+    <w:lsdException w:name="Light List Accent 2" w:uiPriority="61"/>
+    <w:lsdException w:name="Light Grid Accent 2" w:uiPriority="62"/>
+    <w:lsdException w:name="Medium Shading 1 Accent 2" w:uiPriority="63"/>
+    <w:lsdException w:name="Medium Shading 2 Accent 2" w:uiPriority="64"/>
+    <w:lsdException w:name="Medium List 1 Accent 2" w:uiPriority="65"/>
+    <w:lsdException w:name="Medium List 2 Accent 2" w:uiPriority="66"/>
+    <w:lsdException w:name="Medium Grid 1 Accent 2" w:uiPriority="67"/>
+    <w:lsdException w:name="Medium Grid 2 Accent 2" w:uiPriority="68"/>
+    <w:lsdException w:name="Medium Grid 3 Accent 2" w:uiPriority="69"/>
+    <w:lsdException w:name="Dark List Accent 2" w:uiPriority="70"/>
+    <w:lsdException w:name="Colorful Shading Accent 2" w:uiPriority="71"/>
+    <w:lsdException w:name="Colorful List Accent 2" w:uiPriority="72"/>
+    <w:lsdException w:name="Colorful Grid Accent 2" w:uiPriority="73"/>
+    <w:lsdException w:name="Light Shading Accent 3" w:uiPriority="60"/>
+    <w:lsdException w:name="Light List Accent 3" w:uiPriority="61"/>
+    <w:lsdException w:name="Light Grid Accent 3" w:uiPriority="62"/>
+    <w:lsdException w:name="Medium Shading 1 Accent 3" w:uiPriority="63"/>
+    <w:lsdException w:name="Medium Shading 2 Accent 3" w:uiPriority="64"/>
+    <w:lsdException w:name="Medium List 1 Accent 3" w:uiPriority="65"/>
+    <w:lsdException w:name="Medium List 2 Accent 3" w:uiPriority="66"/>
+    <w:lsdException w:name="Medium Grid 1 Accent 3" w:uiPriority="67"/>
+    <w:lsdException w:name="Medium Grid 2 Accent 3" w:uiPriority="68"/>
+    <w:lsdException w:name="Medium Grid 3 Accent 3" w:uiPriority="69"/>
+    <w:lsdException w:name="Dark List Accent 3" w:uiPriority="70"/>
+    <w:lsdException w:name="Colorful Shading Accent 3" w:uiPriority="71"/>
+    <w:lsdException w:name="Colorful List Accent 3" w:uiPriority="72"/>
+    <w:lsdException w:name="Colorful Grid Accent 3" w:uiPriority="73"/>
+    <w:lsdException w:name="Light Shading Accent 4" w:uiPriority="60"/>
+    <w:lsdException w:name="Light List Accent 4" w:uiPriority="61"/>
+    <w:lsdException w:name="Light Grid Accent 4" w:uiPriority="62"/>
+    <w:lsdException w:name="Medium Shading 1 Accent 4" w:uiPriority="63"/>
+    <w:lsdException w:name="Medium Shading 2 Accent 4" w:uiPriority="64"/>
+    <w:lsdException w:name="Medium List 1 Accent 4" w:uiPriority="65"/>
+    <w:lsdException w:name="Medium List 2 Accent 4" w:uiPriority="66"/>
+    <w:lsdException w:name="Medium Grid 1 Accent 4" w:uiPriority="67"/>
+    <w:lsdException w:name="Medium Grid 2 Accent 4" w:uiPriority="68"/>
+    <w:lsdException w:name="Medium Grid 3 Accent 4" w:uiPriority="69"/>
+    <w:lsdException w:name="Dark List Accent 4" w:uiPriority="70"/>
+    <w:lsdException w:name="Colorful Shading Accent 4" w:uiPriority="71"/>
+    <w:lsdException w:name="Colorful List Accent 4" w:uiPriority="72"/>
+    <w:lsdException w:name="Colorful Grid Accent 4" w:uiPriority="73"/>
+    <w:lsdException w:name="Light Shading Accent 5" w:uiPriority="60"/>
+    <w:lsdException w:name="Light List Accent 5" w:uiPriority="61"/>
+    <w:lsdException w:name="Light Grid Accent 5" w:uiPriority="62"/>
+    <w:lsdException w:name="Medium Shading 1 Accent 5" w:uiPriority="63"/>
+    <w:lsdException w:name="Medium Shading 2 Accent 5" w:uiPriority="64"/>
+    <w:lsdException w:name="Medium List 1 Accent 5" w:uiPriority="65"/>
+    <w:lsdException w:name="Medium List 2 Accent 5" w:uiPriority="66"/>
+    <w:lsdException w:name="Medium Grid 1 Accent 5" w:uiPriority="67"/>
+    <w:lsdException w:name="Medium Grid 2 Accent 5" w:uiPriority="68"/>
+    <w:lsdException w:name="Medium Grid 3 Accent 5" w:uiPriority="69"/>
+    <w:lsdException w:name="Dark List Accent 5" w:uiPriority="70"/>
+    <w:lsdException w:name="Colorful Shading Accent 5" w:uiPriority="71"/>
+    <w:lsdException w:name="Colorful List Accent 5" w:uiPriority="72"/>
+    <w:lsdException w:name="Colorful Grid Accent 5" w:uiPriority="73"/>
+    <w:lsdException w:name="Light Shading Accent 6" w:uiPriority="60"/>
+    <w:lsdException w:name="Light List Accent 6" w:uiPriority="61"/>
+    <w:lsdException w:name="Light Grid Accent 6" w:uiPriority="62"/>
+    <w:lsdException w:name="Medium Shading 1 Accent 6" w:uiPriority="63"/>
+    <w:lsdException w:name="Medium Shading 2 Accent 6" w:uiPriority="64"/>
+    <w:lsdException w:name="Medium List 1 Accent 6" w:uiPriority="65"/>
+    <w:lsdException w:name="Medium List 2 Accent 6" w:uiPriority="66"/>
+    <w:lsdException w:name="Medium Grid 1 Accent 6" w:uiPriority="67"/>
+    <w:lsdException w:name="Medium Grid 2 Accent 6" w:uiPriority="68"/>
+    <w:lsdException w:name="Medium Grid 3 Accent 6" w:uiPriority="69"/>
+    <w:lsdException w:name="Dark List Accent 6" w:uiPriority="70"/>
+    <w:lsdException w:name="Colorful Shading Accent 6" w:uiPriority="71"/>
+    <w:lsdException w:name="Colorful List Accent 6" w:uiPriority="72"/>
+    <w:lsdException w:name="Colorful Grid Accent 6" w:uiPriority="73"/>
+    <w:lsdException w:name="Subtle Emphasis" w:uiPriority="19" w:qFormat="1"/>
+    <w:lsdException w:name="Intense Emphasis" w:uiPriority="21" w:qFormat="1"/>
+    <w:lsdException w:name="Subtle Reference" w:uiPriority="31" w:qFormat="1"/>
+    <w:lsdException w:name="Intense Reference" w:uiPriority="32" w:qFormat="1"/>
+    <w:lsdException w:name="Book Title" w:uiPriority="33" w:qFormat="1"/>
+    <w:lsdException w:name="Bibliography" w:semiHidden="1" w:uiPriority="37" w:unhideWhenUsed="1"/>
+    <w:lsdException w:name="TOC Heading" w:semiHidden="1" w:uiPriority="39" w:unhideWhenUsed="1" w:qFormat="1"/>
+    <w:lsdException w:name="Plain Table 1" w:uiPriority="41"/>
+    <w:lsdException w:name="Plain Table 2" w:uiPriority="42"/>
+    <w:lsdException w:name="Plain Table 3" w:uiPriority="43"/>
+    <w:lsdException w:name="Plain Table 4" w:uiPriority="44"/>
+    <w:lsdException w:name="Plain Table 5" w:uiPriority="45"/>
+    <w:lsdException w:name="Grid Table Light" w:uiPriority="40"/>
+    <w:lsdException w:name="Grid Table 1 Light" w:uiPriority="46"/>
+    <w:lsdException w:name="Grid Table 2" w:uiPriority="47"/>
+    <w:lsdException w:name="Grid Table 3" w:uiPriority="48"/>
+    <w:lsdException w:name="Grid Table 4" w:uiPriority="49"/>
+    <w:lsdException w:name="Grid Table 5 Dark" w:uiPriority="50"/>
+    <w:lsdException w:name="Grid Table 6 Colorful" w:uiPriority="51"/>
+    <w:lsdException w:name="Grid Table 7 Colorful" w:uiPriority="52"/>
+    <w:lsdException w:name="Grid Table 1 Light Accent 1" w:uiPriority="46"/>
+    <w:lsdException w:name="Grid Table 2 Accent 1" w:uiPriority="47"/>
+    <w:lsdException w:name="Grid Table 3 Accent 1" w:uiPriority="48"/>
+    <w:lsdException w:name="Grid Table 4 Accent 1" w:uiPriority="49"/>
+    <w:lsdException w:name="Grid Table 5 Dark Accent 1" w:uiPriority="50"/>
+    <w:lsdException w:name="Grid Table 6 Colorful Accent 1" w:uiPriority="51"/>
+    <w:lsdException w:name="Grid Table 7 Colorful Accent 1" w:uiPriority="52"/>
+    <w:lsdException w:name="Grid Table 1 Light Accent 2" w:uiPriority="46"/>
+    <w:lsdException w:name="Grid Table 2 Accent 2" w:uiPriority="47"/>
+    <w:lsdException w:name="Grid Table 3 Accent 2" w:uiPriority="48"/>
+    <w:lsdException w:name="Grid Table 4 Accent 2" w:uiPriority="49"/>
+    <w:lsdException w:name="Grid Table 5 Dark Accent 2" w:uiPriority="50"/>
+    <w:lsdException w:name="Grid Table 6 Colorful Accent 2" w:uiPriority="51"/>
+    <w:lsdException w:name="Grid Table 7 Colorful Accent 2" w:uiPriority="52"/>
+    <w:lsdException w:name="Grid Table 1 Light Accent 3" w:uiPriority="46"/>
+    <w:lsdException w:name="Grid Table 2 Accent 3" w:uiPriority="47"/>
+    <w:lsdException w:name="Grid Table 3 Accent 3" w:uiPriority="48"/>
+    <w:lsdException w:name="Grid Table 4 Accent 3" w:uiPriority="49"/>
+    <w:lsdException w:name="Grid Table 5 Dark Accent 3" w:uiPriority="50"/>
+    <w:lsdException w:name="Grid Table 6 Colorful Accent 3" w:uiPriority="51"/>
+    <w:lsdException w:name="Grid Table 7 Colorful Accent 3" w:uiPriority="52"/>
+    <w:lsdException w:name="Grid Table 1 Light Accent 4" w:uiPriority="46"/>
+    <w:lsdException w:name="Grid Table 2 Accent 4" w:uiPriority="47"/>
+    <w:lsdException w:name="Grid Table 3 Accent 4" w:uiPriority="48"/>
+    <w:lsdException w:name="Grid Table 4 Accent 4" w:uiPriority="49"/>
+    <w:lsdException w:name="Grid Table 5 Dark Accent 4" w:uiPriority="50"/>
+    <w:lsdException w:name="Grid Table 6 Colorful Accent 4" w:uiPriority="51"/>
+    <w:lsdException w:name="Grid Table 7 Colorful Accent 4" w:uiPriority="52"/>
+    <w:lsdException w:name="Grid Table 1 Light Accent 5" w:uiPriority="46"/>
+    <w:lsdException w:name="Grid Table 2 Accent 5" w:uiPriority="47"/>
+    <w:lsdException w:name="Grid Table 3 Accent 5" w:uiPriority="48"/>
+    <w:lsdException w:name="Grid Table 4 Accent 5" w:uiPriority="49"/>
+    <w:lsdException w:name="Grid Table 5 Dark Accent 5" w:uiPriority="50"/>
+    <w:lsdException w:name="Grid Table 6 Colorful Accent 5" w:uiPriority="51"/>
+    <w:lsdException w:name="Grid Table 7 Colorful Accent 5" w:uiPriority="52"/>
+    <w:lsdException w:name="Grid Table 1 Light Accent 6" w:uiPriority="46"/>
+    <w:lsdException w:name="Grid Table 2 Accent 6" w:uiPriority="47"/>
+    <w:lsdException w:name="Grid Table 3 Accent 6" w:uiPriority="48"/>
+    <w:lsdException w:name="Grid Table 4 Accent 6" w:uiPriority="49"/>
+    <w:lsdException w:name="Grid Table 5 Dark Accent 6" w:uiPriority="50"/>
+    <w:lsdException w:name="Grid Table 6 Colorful Accent 6" w:uiPriority="51"/>
+    <w:lsdException w:name="Grid Table 7 Colorful Accent 6" w:uiPriority="52"/>
+    <w:lsdException w:name="List Table 1 Light" w:uiPriority="46"/>
+    <w:lsdException w:name="List Table 2" w:uiPriority="47"/>
+    <w:lsdException w:name="List Table 3" w:uiPriority="48"/>
+    <w:lsdException w:name="List Table 4" w:uiPriority="49"/>
+    <w:lsdException w:name="List Table 5 Dark" w:uiPriority="50"/>
+    <w:lsdException w:name="List Table 6 Colorful" w:uiPriority="51"/>
+    <w:lsdException w:name="List Table 7 Colorful" w:uiPriority="52"/>
+    <w:lsdException w:name="List Table 1 Light Accent 1" w:uiPriority="46"/>
+    <w:lsdException w:name="List Table 2 Accent 1" w:uiPriority="47"/>
+    <w:lsdException w:name="List Table 3 Accent 1" w:uiPriority="48"/>
+    <w:lsdException w:name="List Table 4 Accent 1" w:uiPriority="49"/>
+    <w:lsdException w:name="List Table 5 Dark Accent 1" w:uiPriority="50"/>
+    <w:lsdException w:name="List Table 6 Colorful Accent 1" w:uiPriority="51"/>
+    <w:lsdException w:name="List Table 7 Colorful Accent 1" w:uiPriority="52"/>
+    <w:lsdException w:name="List Table 1 Light Accent 2" w:uiPriority="46"/>
+    <w:lsdException w:name="List Table 2 Accent 2" w:uiPriority="47"/>
+    <w:lsdException w:name="List Table 3 Accent 2" w:uiPriority="48"/>
+    <w:lsdException w:name="List Table 4 Accent 2" w:uiPriority="49"/>
+    <w:lsdException w:name="List Table 5 Dark Accent 2" w:uiPriority="50"/>
+    <w:lsdException w:name="List Table 6 Colorful Accent 2" w:uiPriority="51"/>
+    <w:lsdException w:name="List Table 7 Colorful Accent 2" w:uiPriority="52"/>
+    <w:lsdException w:name="List Table 1 Light Accent 3" w:uiPriority="46"/>
+    <w:lsdException w:name="List Table 2 Accent 3" w:uiPriority="47"/>
+    <w:lsdException w:name="List Table 3 Accent 3" w:uiPriority="48"/>
+    <w:lsdException w:name="List Table 4 Accent 3" w:uiPriority="49"/>
+    <w:lsdException w:name="List Table 5 Dark Accent 3" w:uiPriority="50"/>
+    <w:lsdException w:name="List Table 6 Colorful Accent 3" w:uiPriority="51"/>
+    <w:lsdException w:name="List Table 7 Colorful Accent 3" w:uiPriority="52"/>
+    <w:lsdException w:name="List Table 1 Light Accent 4" w:uiPriority="46"/>
+    <w:lsdException w:name="List Table 2 Accent 4" w:uiPriority="47"/>
+    <w:lsdException w:name="List Table 3 Accent 4" w:uiPriority="48"/>
+    <w:lsdException w:name="List Table 4 Accent 4" w:uiPriority="49"/>
+    <w:lsdException w:name="List Table 5 Dark Accent 4" w:uiPriority="50"/>
+    <w:lsdException w:name="List Table 6 Colorful Accent 4" w:uiPriority="51"/>
+    <w:lsdException w:name="List Table 7 Colorful Accent 4" w:uiPriority="52"/>
+    <w:lsdException w:name="List Table 1 Light Accent 5" w:uiPriority="46"/>
+    <w:lsdException w:name="List Table 2 Accent 5" w:uiPriority="47"/>
+    <w:lsdException w:name="List Table 3 Accent 5" w:uiPriority="48"/>
+    <w:lsdException w:name="List Table 4 Accent 5" w:uiPriority="49"/>
+    <w:lsdException w:name="List Table 5 Dark Accent 5" w:uiPriority="50"/>
+    <w:lsdException w:name="List Table 6 Colorful Accent 5" w:uiPriority="51"/>
+    <w:lsdException w:name="List Table 7 Colorful Accent 5" w:uiPriority="52"/>
+    <w:lsdException w:name="List Table 1 Light Accent 6" w:uiPriority="46"/>
+    <w:lsdException w:name="List Table 2 Accent 6" w:uiPriority="47"/>
+    <w:lsdException w:name="List Table 3 Accent 6" w:uiPriority="48"/>
+    <w:lsdException w:name="List Table 4 Accent 6" w:uiPriority="49"/>
+    <w:lsdException w:name="List Table 5 Dark Accent 6" w:uiPriority="50"/>
+    <w:lsdException w:name="List Table 6 Colorful Accent 6" w:uiPriority="51"/>
+    <w:lsdException w:name="List Table 7 Colorful Accent 6" w:uiPriority="52"/>
   </w:latentStyles>
   <w:style w:type="paragraph" w:default="1" w:styleId="Normln">
     <w:name w:val="Normal"/>
@@ -19144,7 +19495,6 @@
     <w:uiPriority w:val="99"/>
     <w:semiHidden/>
     <w:unhideWhenUsed/>
-    <w:qFormat/>
     <w:tblPr>
       <w:tblInd w:w="0" w:type="dxa"/>
       <w:tblCellMar>
@@ -19272,8 +19622,13 @@
     <w:qFormat/>
     <w:rsid w:val="00BE121B"/>
     <w:rPr>
-      <w:rFonts w:ascii="Arial" w:hAnsi="Arial"/>
+      <w:rFonts w:ascii="Arial" w:eastAsiaTheme="majorEastAsia" w:hAnsi="Arial" w:cstheme="majorBidi"/>
+      <w:b/>
+      <w:bCs/>
       <w:color w:val="auto"/>
+      <w:sz w:val="28"/>
+      <w:szCs w:val="28"/>
+      <w:lang w:eastAsia="cs-CZ"/>
     </w:rPr>
   </w:style>
   <w:style w:type="character" w:customStyle="1" w:styleId="Nadpis1Char">
@@ -19476,8 +19831,8 @@
       <w:ind w:left="520"/>
     </w:pPr>
   </w:style>
-  <w:style w:type="paragraph" w:customStyle="1" w:styleId="normal">
-    <w:name w:val="normal"/>
+  <w:style w:type="paragraph" w:customStyle="1" w:styleId="Normln1">
+    <w:name w:val="Normální1"/>
     <w:rsid w:val="0013642E"/>
     <w:pPr>
       <w:spacing w:after="0"/>
@@ -19559,7 +19914,6 @@
       <w:spacing w:after="0" w:line="240" w:lineRule="auto"/>
     </w:pPr>
     <w:tblPr>
-      <w:tblInd w:w="0" w:type="dxa"/>
       <w:tblBorders>
         <w:top w:val="single" w:sz="4" w:space="0" w:color="000000" w:themeColor="text1"/>
         <w:left w:val="single" w:sz="4" w:space="0" w:color="000000" w:themeColor="text1"/>
@@ -19568,12 +19922,6 @@
         <w:insideH w:val="single" w:sz="4" w:space="0" w:color="000000" w:themeColor="text1"/>
         <w:insideV w:val="single" w:sz="4" w:space="0" w:color="000000" w:themeColor="text1"/>
       </w:tblBorders>
-      <w:tblCellMar>
-        <w:top w:w="0" w:type="dxa"/>
-        <w:left w:w="108" w:type="dxa"/>
-        <w:bottom w:w="0" w:type="dxa"/>
-        <w:right w:w="108" w:type="dxa"/>
-      </w:tblCellMar>
     </w:tblPr>
   </w:style>
   <w:style w:type="paragraph" w:styleId="Titulek">
@@ -19654,6 +20002,77 @@
       <w:spacing w:val="15"/>
       <w:sz w:val="24"/>
       <w:szCs w:val="24"/>
+      <w:lang w:eastAsia="cs-CZ"/>
+    </w:rPr>
+  </w:style>
+  <w:style w:type="character" w:styleId="Odkaznakoment">
+    <w:name w:val="annotation reference"/>
+    <w:basedOn w:val="Standardnpsmoodstavce"/>
+    <w:uiPriority w:val="99"/>
+    <w:semiHidden/>
+    <w:unhideWhenUsed/>
+    <w:rsid w:val="006970AE"/>
+    <w:rPr>
+      <w:sz w:val="16"/>
+      <w:szCs w:val="16"/>
+    </w:rPr>
+  </w:style>
+  <w:style w:type="paragraph" w:styleId="Textkomente">
+    <w:name w:val="annotation text"/>
+    <w:basedOn w:val="Normln"/>
+    <w:link w:val="TextkomenteChar"/>
+    <w:uiPriority w:val="99"/>
+    <w:semiHidden/>
+    <w:unhideWhenUsed/>
+    <w:rsid w:val="006970AE"/>
+    <w:pPr>
+      <w:spacing w:line="240" w:lineRule="auto"/>
+    </w:pPr>
+    <w:rPr>
+      <w:sz w:val="20"/>
+    </w:rPr>
+  </w:style>
+  <w:style w:type="character" w:customStyle="1" w:styleId="TextkomenteChar">
+    <w:name w:val="Text komentáře Char"/>
+    <w:basedOn w:val="Standardnpsmoodstavce"/>
+    <w:link w:val="Textkomente"/>
+    <w:uiPriority w:val="99"/>
+    <w:semiHidden/>
+    <w:rsid w:val="006970AE"/>
+    <w:rPr>
+      <w:rFonts w:ascii="Arial" w:eastAsia="Times New Roman" w:hAnsi="Arial" w:cs="Times New Roman"/>
+      <w:sz w:val="20"/>
+      <w:szCs w:val="20"/>
+      <w:lang w:eastAsia="cs-CZ"/>
+    </w:rPr>
+  </w:style>
+  <w:style w:type="paragraph" w:styleId="Pedmtkomente">
+    <w:name w:val="annotation subject"/>
+    <w:basedOn w:val="Textkomente"/>
+    <w:next w:val="Textkomente"/>
+    <w:link w:val="PedmtkomenteChar"/>
+    <w:uiPriority w:val="99"/>
+    <w:semiHidden/>
+    <w:unhideWhenUsed/>
+    <w:rsid w:val="006970AE"/>
+    <w:rPr>
+      <w:b/>
+      <w:bCs/>
+    </w:rPr>
+  </w:style>
+  <w:style w:type="character" w:customStyle="1" w:styleId="PedmtkomenteChar">
+    <w:name w:val="Předmět komentáře Char"/>
+    <w:basedOn w:val="TextkomenteChar"/>
+    <w:link w:val="Pedmtkomente"/>
+    <w:uiPriority w:val="99"/>
+    <w:semiHidden/>
+    <w:rsid w:val="006970AE"/>
+    <w:rPr>
+      <w:rFonts w:ascii="Arial" w:eastAsia="Times New Roman" w:hAnsi="Arial" w:cs="Times New Roman"/>
+      <w:b/>
+      <w:bCs/>
+      <w:sz w:val="20"/>
+      <w:szCs w:val="20"/>
       <w:lang w:eastAsia="cs-CZ"/>
     </w:rPr>
   </w:style>
@@ -19948,7 +20367,7 @@
 </file>
 
 <file path=customXml/itemProps1.xml><?xml version="1.0" encoding="utf-8"?>
-<ds:datastoreItem xmlns:ds="http://schemas.openxmlformats.org/officeDocument/2006/customXml" ds:itemID="{4073C4AD-362F-481C-9C2E-2FBDFBF4E7E8}">
+<ds:datastoreItem xmlns:ds="http://schemas.openxmlformats.org/officeDocument/2006/customXml" ds:itemID="{FFC2904A-314B-42FF-8288-71A96006C508}">
   <ds:schemaRefs>
     <ds:schemaRef ds:uri="http://schemas.openxmlformats.org/officeDocument/2006/bibliography"/>
   </ds:schemaRefs>

</xml_diff>